<commit_message>
Terbaru, tambahan background, objective dll
</commit_message>
<xml_diff>
--- a/Laporan TA.docx
+++ b/Laporan TA.docx
@@ -1,6 +1,6 @@
 
 <file path=word/document.xml><?xml version="1.0" encoding="utf-8"?>
-<w:document xmlns:wpc="http://schemas.microsoft.com/office/word/2010/wordprocessingCanvas" xmlns:cx="http://schemas.microsoft.com/office/drawing/2014/chartex" xmlns:mc="http://schemas.openxmlformats.org/markup-compatibility/2006" xmlns:o="urn:schemas-microsoft-com:office:office" xmlns:r="http://schemas.openxmlformats.org/officeDocument/2006/relationships" xmlns:m="http://schemas.openxmlformats.org/officeDocument/2006/math" xmlns:v="urn:schemas-microsoft-com:vml" xmlns:wp14="http://schemas.microsoft.com/office/word/2010/wordprocessingDrawing" xmlns:wp="http://schemas.openxmlformats.org/drawingml/2006/wordprocessingDrawing" xmlns:w10="urn:schemas-microsoft-com:office:word" xmlns:w="http://schemas.openxmlformats.org/wordprocessingml/2006/main" xmlns:w14="http://schemas.microsoft.com/office/word/2010/wordml" xmlns:w15="http://schemas.microsoft.com/office/word/2012/wordml" xmlns:w16se="http://schemas.microsoft.com/office/word/2015/wordml/symex" xmlns:wpg="http://schemas.microsoft.com/office/word/2010/wordprocessingGroup" xmlns:wpi="http://schemas.microsoft.com/office/word/2010/wordprocessingInk" xmlns:wne="http://schemas.microsoft.com/office/word/2006/wordml" xmlns:wps="http://schemas.microsoft.com/office/word/2010/wordprocessingShape" mc:Ignorable="w14 w15 w16se wp14">
+<w:document xmlns:wpc="http://schemas.microsoft.com/office/word/2010/wordprocessingCanvas" xmlns:mc="http://schemas.openxmlformats.org/markup-compatibility/2006" xmlns:o="urn:schemas-microsoft-com:office:office" xmlns:r="http://schemas.openxmlformats.org/officeDocument/2006/relationships" xmlns:m="http://schemas.openxmlformats.org/officeDocument/2006/math" xmlns:v="urn:schemas-microsoft-com:vml" xmlns:wp14="http://schemas.microsoft.com/office/word/2010/wordprocessingDrawing" xmlns:wp="http://schemas.openxmlformats.org/drawingml/2006/wordprocessingDrawing" xmlns:w10="urn:schemas-microsoft-com:office:word" xmlns:w="http://schemas.openxmlformats.org/wordprocessingml/2006/main" xmlns:w14="http://schemas.microsoft.com/office/word/2010/wordml" xmlns:w15="http://schemas.microsoft.com/office/word/2012/wordml" xmlns:wpg="http://schemas.microsoft.com/office/word/2010/wordprocessingGroup" xmlns:wpi="http://schemas.microsoft.com/office/word/2010/wordprocessingInk" xmlns:wne="http://schemas.microsoft.com/office/word/2006/wordml" xmlns:wps="http://schemas.microsoft.com/office/word/2010/wordprocessingShape" mc:Ignorable="w14 w15 wp14">
   <w:body>
     <w:p>
       <w:pPr>
@@ -114,7 +114,7 @@
           <w:noProof/>
           <w:sz w:val="28"/>
           <w:szCs w:val="24"/>
-          <w:lang w:eastAsia="id-ID"/>
+          <w:lang w:val="en-US"/>
         </w:rPr>
         <w:drawing>
           <wp:inline distT="0" distB="0" distL="0" distR="0">
@@ -190,8 +190,6 @@
           <w:szCs w:val="24"/>
         </w:rPr>
       </w:pPr>
-      <w:bookmarkStart w:id="0" w:name="_GoBack"/>
-      <w:bookmarkEnd w:id="0"/>
     </w:p>
     <w:p>
       <w:pPr>
@@ -387,17 +385,2986 @@
         <w:jc w:val="both"/>
         <w:rPr>
           <w:rFonts w:ascii="Cambria" w:hAnsi="Cambria"/>
-          <w:sz w:val="24"/>
-          <w:szCs w:val="24"/>
-        </w:rPr>
-      </w:pPr>
-      <w:r>
-        <w:rPr>
-          <w:rFonts w:ascii="Cambria" w:hAnsi="Cambria"/>
-          <w:sz w:val="24"/>
-          <w:szCs w:val="24"/>
+          <w:i/>
+          <w:sz w:val="24"/>
+          <w:szCs w:val="24"/>
+        </w:rPr>
+      </w:pPr>
+      <w:r>
+        <w:rPr>
+          <w:rFonts w:ascii="Cambria" w:hAnsi="Cambria"/>
+          <w:i/>
+          <w:sz w:val="24"/>
+          <w:szCs w:val="24"/>
+          <w:lang w:val="en-US"/>
         </w:rPr>
         <w:lastRenderedPageBreak/>
+        <w:t>Background</w:t>
+      </w:r>
+    </w:p>
+    <w:p>
+      <w:pPr>
+        <w:ind w:left="720" w:firstLine="720"/>
+        <w:jc w:val="both"/>
+        <w:rPr>
+          <w:rFonts w:ascii="Cambria" w:hAnsi="Cambria"/>
+          <w:sz w:val="24"/>
+          <w:szCs w:val="24"/>
+        </w:rPr>
+      </w:pPr>
+      <w:proofErr w:type="spellStart"/>
+      <w:r>
+        <w:rPr>
+          <w:rFonts w:ascii="Cambria" w:hAnsi="Cambria"/>
+          <w:sz w:val="24"/>
+          <w:szCs w:val="24"/>
+          <w:lang w:val="en-US"/>
+        </w:rPr>
+        <w:t>Sampai</w:t>
+      </w:r>
+      <w:proofErr w:type="spellEnd"/>
+      <w:r>
+        <w:rPr>
+          <w:rFonts w:ascii="Cambria" w:hAnsi="Cambria"/>
+          <w:sz w:val="24"/>
+          <w:szCs w:val="24"/>
+          <w:lang w:val="en-US"/>
+        </w:rPr>
+        <w:t xml:space="preserve"> </w:t>
+      </w:r>
+      <w:proofErr w:type="spellStart"/>
+      <w:r>
+        <w:rPr>
+          <w:rFonts w:ascii="Cambria" w:hAnsi="Cambria"/>
+          <w:sz w:val="24"/>
+          <w:szCs w:val="24"/>
+          <w:lang w:val="en-US"/>
+        </w:rPr>
+        <w:t>sekarang</w:t>
+      </w:r>
+      <w:proofErr w:type="spellEnd"/>
+      <w:r>
+        <w:rPr>
+          <w:rFonts w:ascii="Cambria" w:hAnsi="Cambria"/>
+          <w:sz w:val="24"/>
+          <w:szCs w:val="24"/>
+          <w:lang w:val="en-US"/>
+        </w:rPr>
+        <w:t xml:space="preserve"> </w:t>
+      </w:r>
+      <w:proofErr w:type="spellStart"/>
+      <w:r>
+        <w:rPr>
+          <w:rFonts w:ascii="Cambria" w:hAnsi="Cambria"/>
+          <w:sz w:val="24"/>
+          <w:szCs w:val="24"/>
+          <w:lang w:val="en-US"/>
+        </w:rPr>
+        <w:t>ini</w:t>
+      </w:r>
+      <w:proofErr w:type="spellEnd"/>
+      <w:r>
+        <w:rPr>
+          <w:rFonts w:ascii="Cambria" w:hAnsi="Cambria"/>
+          <w:sz w:val="24"/>
+          <w:szCs w:val="24"/>
+          <w:lang w:val="en-US"/>
+        </w:rPr>
+        <w:t>, p</w:t>
+      </w:r>
+      <w:r>
+        <w:rPr>
+          <w:rFonts w:ascii="Cambria" w:hAnsi="Cambria"/>
+          <w:sz w:val="24"/>
+          <w:szCs w:val="24"/>
+        </w:rPr>
+        <w:t xml:space="preserve">ersentase </w:t>
+      </w:r>
+      <w:proofErr w:type="spellStart"/>
+      <w:r>
+        <w:rPr>
+          <w:rFonts w:ascii="Cambria" w:hAnsi="Cambria"/>
+          <w:sz w:val="24"/>
+          <w:szCs w:val="24"/>
+          <w:lang w:val="en-US"/>
+        </w:rPr>
+        <w:t>aplikasi</w:t>
+      </w:r>
+      <w:proofErr w:type="spellEnd"/>
+      <w:r>
+        <w:rPr>
+          <w:rFonts w:ascii="Cambria" w:hAnsi="Cambria"/>
+          <w:sz w:val="24"/>
+          <w:szCs w:val="24"/>
+          <w:lang w:val="en-US"/>
+        </w:rPr>
+        <w:t xml:space="preserve"> </w:t>
+      </w:r>
+      <w:r>
+        <w:rPr>
+          <w:rFonts w:ascii="Cambria" w:hAnsi="Cambria"/>
+          <w:sz w:val="24"/>
+          <w:szCs w:val="24"/>
+        </w:rPr>
+        <w:t>mobile</w:t>
+      </w:r>
+      <w:r>
+        <w:rPr>
+          <w:rFonts w:ascii="Cambria" w:hAnsi="Cambria"/>
+          <w:sz w:val="24"/>
+          <w:szCs w:val="24"/>
+        </w:rPr>
+        <w:t xml:space="preserve"> </w:t>
+      </w:r>
+      <w:proofErr w:type="spellStart"/>
+      <w:r>
+        <w:rPr>
+          <w:rFonts w:ascii="Cambria" w:hAnsi="Cambria"/>
+          <w:sz w:val="24"/>
+          <w:szCs w:val="24"/>
+          <w:lang w:val="en-US"/>
+        </w:rPr>
+        <w:t>terus</w:t>
+      </w:r>
+      <w:proofErr w:type="spellEnd"/>
+      <w:r>
+        <w:rPr>
+          <w:rFonts w:ascii="Cambria" w:hAnsi="Cambria"/>
+          <w:sz w:val="24"/>
+          <w:szCs w:val="24"/>
+        </w:rPr>
+        <w:t xml:space="preserve"> meningkat. Android memegang sekitar 53,2% dari pasar ponsel cerdas, sementara iOS 43%. Untuk membuat lebih bany</w:t>
+      </w:r>
+      <w:r>
+        <w:rPr>
+          <w:rFonts w:ascii="Cambria" w:hAnsi="Cambria"/>
+          <w:sz w:val="24"/>
+          <w:szCs w:val="24"/>
+        </w:rPr>
+        <w:t>ak orang mengunduh aplikasi</w:t>
+      </w:r>
+      <w:r>
+        <w:rPr>
+          <w:rFonts w:ascii="Cambria" w:hAnsi="Cambria"/>
+          <w:sz w:val="24"/>
+          <w:szCs w:val="24"/>
+        </w:rPr>
+        <w:t xml:space="preserve">, </w:t>
+      </w:r>
+      <w:r>
+        <w:rPr>
+          <w:rFonts w:ascii="Cambria" w:hAnsi="Cambria"/>
+          <w:sz w:val="24"/>
+          <w:szCs w:val="24"/>
+          <w:lang w:val="en-US"/>
+        </w:rPr>
+        <w:t>p</w:t>
+      </w:r>
+      <w:r>
+        <w:rPr>
+          <w:rFonts w:ascii="Cambria" w:hAnsi="Cambria"/>
+          <w:sz w:val="24"/>
+          <w:szCs w:val="24"/>
+        </w:rPr>
+        <w:t>erlu memastikan mereka dapat dengan mudah menemukan aplikasi</w:t>
+      </w:r>
+      <w:r>
+        <w:rPr>
+          <w:rFonts w:ascii="Cambria" w:hAnsi="Cambria"/>
+          <w:sz w:val="24"/>
+          <w:szCs w:val="24"/>
+          <w:lang w:val="en-US"/>
+        </w:rPr>
+        <w:t xml:space="preserve"> di </w:t>
+      </w:r>
+      <w:r>
+        <w:rPr>
+          <w:rFonts w:ascii="Cambria" w:hAnsi="Cambria"/>
+          <w:i/>
+          <w:sz w:val="24"/>
+          <w:szCs w:val="24"/>
+          <w:lang w:val="en-US"/>
+        </w:rPr>
+        <w:t>marketplace</w:t>
+      </w:r>
+      <w:r>
+        <w:rPr>
+          <w:rFonts w:ascii="Cambria" w:hAnsi="Cambria"/>
+          <w:sz w:val="24"/>
+          <w:szCs w:val="24"/>
+          <w:lang w:val="en-US"/>
+        </w:rPr>
+        <w:t xml:space="preserve"> (Google Play Store)</w:t>
+      </w:r>
+      <w:r>
+        <w:rPr>
+          <w:rFonts w:ascii="Cambria" w:hAnsi="Cambria"/>
+          <w:sz w:val="24"/>
+          <w:szCs w:val="24"/>
+          <w:lang w:val="en-US"/>
+        </w:rPr>
+        <w:t xml:space="preserve"> </w:t>
+      </w:r>
+      <w:r>
+        <w:rPr>
+          <w:rFonts w:ascii="Cambria" w:hAnsi="Cambria"/>
+          <w:sz w:val="24"/>
+          <w:szCs w:val="24"/>
+        </w:rPr>
+        <w:t>. Analisis aplikasi seluler adalah cara terbaik untuk memahami strategi yang ada untuk mendorong pertumbuhan dan retensi</w:t>
+      </w:r>
+      <w:r>
+        <w:rPr>
+          <w:rFonts w:ascii="Cambria" w:hAnsi="Cambria"/>
+          <w:sz w:val="24"/>
+          <w:szCs w:val="24"/>
+          <w:lang w:val="en-US"/>
+        </w:rPr>
+        <w:t xml:space="preserve"> </w:t>
+      </w:r>
+      <w:r>
+        <w:rPr>
+          <w:rFonts w:ascii="Cambria" w:hAnsi="Cambria"/>
+          <w:sz w:val="24"/>
+          <w:szCs w:val="24"/>
+        </w:rPr>
+        <w:t>pengguna di masa mendatang.</w:t>
+      </w:r>
+    </w:p>
+    <w:p>
+      <w:pPr>
+        <w:ind w:left="720" w:firstLine="720"/>
+        <w:jc w:val="both"/>
+        <w:rPr>
+          <w:rFonts w:ascii="Cambria" w:hAnsi="Cambria"/>
+          <w:sz w:val="24"/>
+          <w:szCs w:val="24"/>
+          <w:lang w:val="en-US"/>
+        </w:rPr>
+      </w:pPr>
+      <w:proofErr w:type="spellStart"/>
+      <w:r>
+        <w:rPr>
+          <w:rFonts w:ascii="Cambria" w:hAnsi="Cambria"/>
+          <w:sz w:val="24"/>
+          <w:szCs w:val="24"/>
+          <w:lang w:val="en-US"/>
+        </w:rPr>
+        <w:t>Biasanya</w:t>
+      </w:r>
+      <w:proofErr w:type="spellEnd"/>
+      <w:r>
+        <w:rPr>
+          <w:rFonts w:ascii="Cambria" w:hAnsi="Cambria"/>
+          <w:sz w:val="24"/>
+          <w:szCs w:val="24"/>
+          <w:lang w:val="en-US"/>
+        </w:rPr>
+        <w:t xml:space="preserve"> </w:t>
+      </w:r>
+      <w:proofErr w:type="spellStart"/>
+      <w:r>
+        <w:rPr>
+          <w:rFonts w:ascii="Cambria" w:hAnsi="Cambria"/>
+          <w:sz w:val="24"/>
+          <w:szCs w:val="24"/>
+          <w:lang w:val="en-US"/>
+        </w:rPr>
+        <w:t>aplikasi</w:t>
+      </w:r>
+      <w:proofErr w:type="spellEnd"/>
+      <w:r>
+        <w:rPr>
+          <w:rFonts w:ascii="Cambria" w:hAnsi="Cambria"/>
+          <w:sz w:val="24"/>
+          <w:szCs w:val="24"/>
+          <w:lang w:val="en-US"/>
+        </w:rPr>
+        <w:t xml:space="preserve"> yang </w:t>
+      </w:r>
+      <w:proofErr w:type="spellStart"/>
+      <w:r>
+        <w:rPr>
+          <w:rFonts w:ascii="Cambria" w:hAnsi="Cambria"/>
+          <w:sz w:val="24"/>
+          <w:szCs w:val="24"/>
+          <w:lang w:val="en-US"/>
+        </w:rPr>
+        <w:t>mudah</w:t>
+      </w:r>
+      <w:proofErr w:type="spellEnd"/>
+      <w:r>
+        <w:rPr>
+          <w:rFonts w:ascii="Cambria" w:hAnsi="Cambria"/>
+          <w:sz w:val="24"/>
+          <w:szCs w:val="24"/>
+          <w:lang w:val="en-US"/>
+        </w:rPr>
+        <w:t xml:space="preserve"> </w:t>
+      </w:r>
+      <w:proofErr w:type="spellStart"/>
+      <w:r>
+        <w:rPr>
+          <w:rFonts w:ascii="Cambria" w:hAnsi="Cambria"/>
+          <w:sz w:val="24"/>
+          <w:szCs w:val="24"/>
+          <w:lang w:val="en-US"/>
+        </w:rPr>
+        <w:t>dicari</w:t>
+      </w:r>
+      <w:proofErr w:type="spellEnd"/>
+      <w:r>
+        <w:rPr>
+          <w:rFonts w:ascii="Cambria" w:hAnsi="Cambria"/>
+          <w:sz w:val="24"/>
+          <w:szCs w:val="24"/>
+          <w:lang w:val="en-US"/>
+        </w:rPr>
+        <w:t xml:space="preserve"> </w:t>
+      </w:r>
+      <w:proofErr w:type="spellStart"/>
+      <w:r>
+        <w:rPr>
+          <w:rFonts w:ascii="Cambria" w:hAnsi="Cambria"/>
+          <w:sz w:val="24"/>
+          <w:szCs w:val="24"/>
+          <w:lang w:val="en-US"/>
+        </w:rPr>
+        <w:t>pada</w:t>
+      </w:r>
+      <w:proofErr w:type="spellEnd"/>
+      <w:r>
+        <w:rPr>
+          <w:rFonts w:ascii="Cambria" w:hAnsi="Cambria"/>
+          <w:sz w:val="24"/>
+          <w:szCs w:val="24"/>
+          <w:lang w:val="en-US"/>
+        </w:rPr>
+        <w:t xml:space="preserve"> </w:t>
+      </w:r>
+      <w:r>
+        <w:rPr>
+          <w:rFonts w:ascii="Cambria" w:hAnsi="Cambria"/>
+          <w:i/>
+          <w:sz w:val="24"/>
+          <w:szCs w:val="24"/>
+          <w:lang w:val="en-US"/>
+        </w:rPr>
+        <w:t>marketplace</w:t>
+      </w:r>
+      <w:r>
+        <w:rPr>
+          <w:rFonts w:ascii="Cambria" w:hAnsi="Cambria"/>
+          <w:sz w:val="24"/>
+          <w:szCs w:val="24"/>
+          <w:lang w:val="en-US"/>
+        </w:rPr>
+        <w:t xml:space="preserve"> (Google Play Store) s</w:t>
+      </w:r>
+      <w:r>
+        <w:rPr>
+          <w:rFonts w:ascii="Cambria" w:hAnsi="Cambria"/>
+          <w:sz w:val="24"/>
+          <w:szCs w:val="24"/>
+        </w:rPr>
+        <w:t>alah satunya</w:t>
+      </w:r>
+      <w:r>
+        <w:rPr>
+          <w:rFonts w:ascii="Cambria" w:hAnsi="Cambria"/>
+          <w:sz w:val="24"/>
+          <w:szCs w:val="24"/>
+          <w:lang w:val="en-US"/>
+        </w:rPr>
+        <w:t xml:space="preserve"> </w:t>
+      </w:r>
+      <w:r>
+        <w:rPr>
+          <w:rFonts w:ascii="Cambria" w:hAnsi="Cambria"/>
+          <w:sz w:val="24"/>
+          <w:szCs w:val="24"/>
+        </w:rPr>
+        <w:t xml:space="preserve">adalah </w:t>
+      </w:r>
+      <w:proofErr w:type="spellStart"/>
+      <w:r>
+        <w:rPr>
+          <w:rFonts w:ascii="Cambria" w:hAnsi="Cambria"/>
+          <w:sz w:val="24"/>
+          <w:szCs w:val="24"/>
+          <w:lang w:val="en-US"/>
+        </w:rPr>
+        <w:t>banyak</w:t>
+      </w:r>
+      <w:proofErr w:type="spellEnd"/>
+      <w:r>
+        <w:rPr>
+          <w:rFonts w:ascii="Cambria" w:hAnsi="Cambria"/>
+          <w:sz w:val="24"/>
+          <w:szCs w:val="24"/>
+          <w:lang w:val="en-US"/>
+        </w:rPr>
+        <w:t xml:space="preserve"> </w:t>
+      </w:r>
+      <w:proofErr w:type="spellStart"/>
+      <w:r>
+        <w:rPr>
+          <w:rFonts w:ascii="Cambria" w:hAnsi="Cambria"/>
+          <w:sz w:val="24"/>
+          <w:szCs w:val="24"/>
+          <w:lang w:val="en-US"/>
+        </w:rPr>
+        <w:t>unduhan</w:t>
+      </w:r>
+      <w:proofErr w:type="spellEnd"/>
+      <w:r>
+        <w:rPr>
+          <w:rFonts w:ascii="Cambria" w:hAnsi="Cambria"/>
+          <w:sz w:val="24"/>
+          <w:szCs w:val="24"/>
+          <w:lang w:val="en-US"/>
+        </w:rPr>
+        <w:t xml:space="preserve"> </w:t>
+      </w:r>
+      <w:proofErr w:type="spellStart"/>
+      <w:r>
+        <w:rPr>
+          <w:rFonts w:ascii="Cambria" w:hAnsi="Cambria"/>
+          <w:sz w:val="24"/>
+          <w:szCs w:val="24"/>
+          <w:lang w:val="en-US"/>
+        </w:rPr>
+        <w:t>dari</w:t>
+      </w:r>
+      <w:proofErr w:type="spellEnd"/>
+      <w:r>
+        <w:rPr>
+          <w:rFonts w:ascii="Cambria" w:hAnsi="Cambria"/>
+          <w:sz w:val="24"/>
+          <w:szCs w:val="24"/>
+          <w:lang w:val="en-US"/>
+        </w:rPr>
+        <w:t xml:space="preserve"> </w:t>
+      </w:r>
+      <w:proofErr w:type="spellStart"/>
+      <w:r>
+        <w:rPr>
+          <w:rFonts w:ascii="Cambria" w:hAnsi="Cambria"/>
+          <w:sz w:val="24"/>
+          <w:szCs w:val="24"/>
+          <w:lang w:val="en-US"/>
+        </w:rPr>
+        <w:t>suatu</w:t>
+      </w:r>
+      <w:proofErr w:type="spellEnd"/>
+      <w:r>
+        <w:rPr>
+          <w:rFonts w:ascii="Cambria" w:hAnsi="Cambria"/>
+          <w:sz w:val="24"/>
+          <w:szCs w:val="24"/>
+          <w:lang w:val="en-US"/>
+        </w:rPr>
+        <w:t xml:space="preserve"> </w:t>
+      </w:r>
+      <w:proofErr w:type="spellStart"/>
+      <w:r>
+        <w:rPr>
+          <w:rFonts w:ascii="Cambria" w:hAnsi="Cambria"/>
+          <w:sz w:val="24"/>
+          <w:szCs w:val="24"/>
+          <w:lang w:val="en-US"/>
+        </w:rPr>
+        <w:t>aplikasi</w:t>
+      </w:r>
+      <w:proofErr w:type="spellEnd"/>
+      <w:r>
+        <w:rPr>
+          <w:rFonts w:ascii="Cambria" w:hAnsi="Cambria"/>
+          <w:sz w:val="24"/>
+          <w:szCs w:val="24"/>
+          <w:lang w:val="en-US"/>
+        </w:rPr>
+        <w:t xml:space="preserve"> </w:t>
+      </w:r>
+      <w:proofErr w:type="spellStart"/>
+      <w:r>
+        <w:rPr>
+          <w:rFonts w:ascii="Cambria" w:hAnsi="Cambria"/>
+          <w:sz w:val="24"/>
+          <w:szCs w:val="24"/>
+          <w:lang w:val="en-US"/>
+        </w:rPr>
+        <w:t>tersebut</w:t>
+      </w:r>
+      <w:proofErr w:type="spellEnd"/>
+      <w:r>
+        <w:rPr>
+          <w:rFonts w:ascii="Cambria" w:hAnsi="Cambria"/>
+          <w:sz w:val="24"/>
+          <w:szCs w:val="24"/>
+          <w:lang w:val="en-US"/>
+        </w:rPr>
+        <w:t xml:space="preserve">. </w:t>
+      </w:r>
+      <w:proofErr w:type="spellStart"/>
+      <w:r>
+        <w:rPr>
+          <w:rFonts w:ascii="Cambria" w:hAnsi="Cambria"/>
+          <w:sz w:val="24"/>
+          <w:szCs w:val="24"/>
+          <w:lang w:val="en-US"/>
+        </w:rPr>
+        <w:t>Dimana</w:t>
+      </w:r>
+      <w:proofErr w:type="spellEnd"/>
+      <w:r>
+        <w:rPr>
+          <w:rFonts w:ascii="Cambria" w:hAnsi="Cambria"/>
+          <w:sz w:val="24"/>
+          <w:szCs w:val="24"/>
+          <w:lang w:val="en-US"/>
+        </w:rPr>
+        <w:t xml:space="preserve"> </w:t>
+      </w:r>
+      <w:proofErr w:type="spellStart"/>
+      <w:r>
+        <w:rPr>
+          <w:rFonts w:ascii="Cambria" w:hAnsi="Cambria"/>
+          <w:sz w:val="24"/>
+          <w:szCs w:val="24"/>
+          <w:lang w:val="en-US"/>
+        </w:rPr>
+        <w:t>menjadi</w:t>
+      </w:r>
+      <w:proofErr w:type="spellEnd"/>
+      <w:r>
+        <w:rPr>
+          <w:rFonts w:ascii="Cambria" w:hAnsi="Cambria"/>
+          <w:sz w:val="24"/>
+          <w:szCs w:val="24"/>
+          <w:lang w:val="en-US"/>
+        </w:rPr>
+        <w:t xml:space="preserve"> </w:t>
+      </w:r>
+      <w:proofErr w:type="spellStart"/>
+      <w:r>
+        <w:rPr>
+          <w:rFonts w:ascii="Cambria" w:hAnsi="Cambria"/>
+          <w:sz w:val="24"/>
+          <w:szCs w:val="24"/>
+          <w:lang w:val="en-US"/>
+        </w:rPr>
+        <w:t>salah</w:t>
+      </w:r>
+      <w:proofErr w:type="spellEnd"/>
+      <w:r>
+        <w:rPr>
+          <w:rFonts w:ascii="Cambria" w:hAnsi="Cambria"/>
+          <w:sz w:val="24"/>
+          <w:szCs w:val="24"/>
+          <w:lang w:val="en-US"/>
+        </w:rPr>
+        <w:t xml:space="preserve"> </w:t>
+      </w:r>
+      <w:proofErr w:type="spellStart"/>
+      <w:r>
+        <w:rPr>
+          <w:rFonts w:ascii="Cambria" w:hAnsi="Cambria"/>
+          <w:sz w:val="24"/>
+          <w:szCs w:val="24"/>
+          <w:lang w:val="en-US"/>
+        </w:rPr>
+        <w:t>satu</w:t>
+      </w:r>
+      <w:proofErr w:type="spellEnd"/>
+      <w:r>
+        <w:rPr>
+          <w:rFonts w:ascii="Cambria" w:hAnsi="Cambria"/>
+          <w:sz w:val="24"/>
+          <w:szCs w:val="24"/>
+          <w:lang w:val="en-US"/>
+        </w:rPr>
+        <w:t xml:space="preserve"> </w:t>
+      </w:r>
+      <w:proofErr w:type="spellStart"/>
+      <w:r>
+        <w:rPr>
+          <w:rFonts w:ascii="Cambria" w:hAnsi="Cambria"/>
+          <w:sz w:val="24"/>
+          <w:szCs w:val="24"/>
+          <w:lang w:val="en-US"/>
+        </w:rPr>
+        <w:t>indikator</w:t>
+      </w:r>
+      <w:proofErr w:type="spellEnd"/>
+      <w:r>
+        <w:rPr>
+          <w:rFonts w:ascii="Cambria" w:hAnsi="Cambria"/>
+          <w:sz w:val="24"/>
+          <w:szCs w:val="24"/>
+          <w:lang w:val="en-US"/>
+        </w:rPr>
+        <w:t xml:space="preserve"> </w:t>
+      </w:r>
+      <w:proofErr w:type="spellStart"/>
+      <w:r>
+        <w:rPr>
+          <w:rFonts w:ascii="Cambria" w:hAnsi="Cambria"/>
+          <w:sz w:val="24"/>
+          <w:szCs w:val="24"/>
+          <w:lang w:val="en-US"/>
+        </w:rPr>
+        <w:t>terhadap</w:t>
+      </w:r>
+      <w:proofErr w:type="spellEnd"/>
+      <w:r>
+        <w:rPr>
+          <w:rFonts w:ascii="Cambria" w:hAnsi="Cambria"/>
+          <w:sz w:val="24"/>
+          <w:szCs w:val="24"/>
+          <w:lang w:val="en-US"/>
+        </w:rPr>
+        <w:t xml:space="preserve"> </w:t>
+      </w:r>
+      <w:proofErr w:type="spellStart"/>
+      <w:r>
+        <w:rPr>
+          <w:rFonts w:ascii="Cambria" w:hAnsi="Cambria"/>
+          <w:sz w:val="24"/>
+          <w:szCs w:val="24"/>
+          <w:lang w:val="en-US"/>
+        </w:rPr>
+        <w:t>kepopuleran</w:t>
+      </w:r>
+      <w:proofErr w:type="spellEnd"/>
+      <w:r>
+        <w:rPr>
+          <w:rFonts w:ascii="Cambria" w:hAnsi="Cambria"/>
+          <w:sz w:val="24"/>
+          <w:szCs w:val="24"/>
+          <w:lang w:val="en-US"/>
+        </w:rPr>
+        <w:t xml:space="preserve"> </w:t>
+      </w:r>
+      <w:proofErr w:type="spellStart"/>
+      <w:r>
+        <w:rPr>
+          <w:rFonts w:ascii="Cambria" w:hAnsi="Cambria"/>
+          <w:sz w:val="24"/>
+          <w:szCs w:val="24"/>
+          <w:lang w:val="en-US"/>
+        </w:rPr>
+        <w:t>suatu</w:t>
+      </w:r>
+      <w:proofErr w:type="spellEnd"/>
+      <w:r>
+        <w:rPr>
+          <w:rFonts w:ascii="Cambria" w:hAnsi="Cambria"/>
+          <w:sz w:val="24"/>
+          <w:szCs w:val="24"/>
+          <w:lang w:val="en-US"/>
+        </w:rPr>
+        <w:t xml:space="preserve"> </w:t>
+      </w:r>
+      <w:proofErr w:type="spellStart"/>
+      <w:r>
+        <w:rPr>
+          <w:rFonts w:ascii="Cambria" w:hAnsi="Cambria"/>
+          <w:sz w:val="24"/>
+          <w:szCs w:val="24"/>
+          <w:lang w:val="en-US"/>
+        </w:rPr>
+        <w:t>Aplikasi</w:t>
+      </w:r>
+      <w:proofErr w:type="spellEnd"/>
+      <w:r>
+        <w:rPr>
+          <w:rFonts w:ascii="Cambria" w:hAnsi="Cambria"/>
+          <w:sz w:val="24"/>
+          <w:szCs w:val="24"/>
+          <w:lang w:val="en-US"/>
+        </w:rPr>
+        <w:t xml:space="preserve">. </w:t>
+      </w:r>
+      <w:proofErr w:type="spellStart"/>
+      <w:r>
+        <w:rPr>
+          <w:rFonts w:ascii="Cambria" w:hAnsi="Cambria"/>
+          <w:sz w:val="24"/>
+          <w:szCs w:val="24"/>
+          <w:lang w:val="en-US"/>
+        </w:rPr>
+        <w:t>Namun</w:t>
+      </w:r>
+      <w:proofErr w:type="spellEnd"/>
+      <w:r>
+        <w:rPr>
+          <w:rFonts w:ascii="Cambria" w:hAnsi="Cambria"/>
+          <w:sz w:val="24"/>
+          <w:szCs w:val="24"/>
+          <w:lang w:val="en-US"/>
+        </w:rPr>
+        <w:t xml:space="preserve"> </w:t>
+      </w:r>
+      <w:proofErr w:type="spellStart"/>
+      <w:r>
+        <w:rPr>
+          <w:rFonts w:ascii="Cambria" w:hAnsi="Cambria"/>
+          <w:sz w:val="24"/>
+          <w:szCs w:val="24"/>
+          <w:lang w:val="en-US"/>
+        </w:rPr>
+        <w:t>mengukur</w:t>
+      </w:r>
+      <w:proofErr w:type="spellEnd"/>
+      <w:r>
+        <w:rPr>
+          <w:rFonts w:ascii="Cambria" w:hAnsi="Cambria"/>
+          <w:sz w:val="24"/>
+          <w:szCs w:val="24"/>
+          <w:lang w:val="en-US"/>
+        </w:rPr>
+        <w:t xml:space="preserve"> </w:t>
+      </w:r>
+      <w:proofErr w:type="spellStart"/>
+      <w:r>
+        <w:rPr>
+          <w:rFonts w:ascii="Cambria" w:hAnsi="Cambria"/>
+          <w:sz w:val="24"/>
+          <w:szCs w:val="24"/>
+          <w:lang w:val="en-US"/>
+        </w:rPr>
+        <w:t>kepopuleran</w:t>
+      </w:r>
+      <w:proofErr w:type="spellEnd"/>
+      <w:r>
+        <w:rPr>
+          <w:rFonts w:ascii="Cambria" w:hAnsi="Cambria"/>
+          <w:sz w:val="24"/>
+          <w:szCs w:val="24"/>
+          <w:lang w:val="en-US"/>
+        </w:rPr>
+        <w:t xml:space="preserve"> </w:t>
+      </w:r>
+      <w:proofErr w:type="spellStart"/>
+      <w:r>
+        <w:rPr>
+          <w:rFonts w:ascii="Cambria" w:hAnsi="Cambria"/>
+          <w:sz w:val="24"/>
+          <w:szCs w:val="24"/>
+          <w:lang w:val="en-US"/>
+        </w:rPr>
+        <w:t>suatu</w:t>
+      </w:r>
+      <w:proofErr w:type="spellEnd"/>
+      <w:r>
+        <w:rPr>
+          <w:rFonts w:ascii="Cambria" w:hAnsi="Cambria"/>
+          <w:sz w:val="24"/>
+          <w:szCs w:val="24"/>
+          <w:lang w:val="en-US"/>
+        </w:rPr>
+        <w:t xml:space="preserve"> </w:t>
+      </w:r>
+      <w:proofErr w:type="spellStart"/>
+      <w:r>
+        <w:rPr>
+          <w:rFonts w:ascii="Cambria" w:hAnsi="Cambria"/>
+          <w:sz w:val="24"/>
+          <w:szCs w:val="24"/>
+          <w:lang w:val="en-US"/>
+        </w:rPr>
+        <w:t>aplikasi</w:t>
+      </w:r>
+      <w:proofErr w:type="spellEnd"/>
+      <w:r>
+        <w:rPr>
+          <w:rFonts w:ascii="Cambria" w:hAnsi="Cambria"/>
+          <w:sz w:val="24"/>
+          <w:szCs w:val="24"/>
+          <w:lang w:val="en-US"/>
+        </w:rPr>
+        <w:t xml:space="preserve"> </w:t>
+      </w:r>
+      <w:proofErr w:type="spellStart"/>
+      <w:r>
+        <w:rPr>
+          <w:rFonts w:ascii="Cambria" w:hAnsi="Cambria"/>
+          <w:sz w:val="24"/>
+          <w:szCs w:val="24"/>
+          <w:lang w:val="en-US"/>
+        </w:rPr>
+        <w:t>berdasarkan</w:t>
+      </w:r>
+      <w:proofErr w:type="spellEnd"/>
+      <w:r>
+        <w:rPr>
+          <w:rFonts w:ascii="Cambria" w:hAnsi="Cambria"/>
+          <w:sz w:val="24"/>
+          <w:szCs w:val="24"/>
+          <w:lang w:val="en-US"/>
+        </w:rPr>
+        <w:t xml:space="preserve"> </w:t>
+      </w:r>
+      <w:proofErr w:type="spellStart"/>
+      <w:r>
+        <w:rPr>
+          <w:rFonts w:ascii="Cambria" w:hAnsi="Cambria"/>
+          <w:sz w:val="24"/>
+          <w:szCs w:val="24"/>
+          <w:lang w:val="en-US"/>
+        </w:rPr>
+        <w:t>jumlah</w:t>
+      </w:r>
+      <w:proofErr w:type="spellEnd"/>
+      <w:r>
+        <w:rPr>
+          <w:rFonts w:ascii="Cambria" w:hAnsi="Cambria"/>
+          <w:sz w:val="24"/>
+          <w:szCs w:val="24"/>
+          <w:lang w:val="en-US"/>
+        </w:rPr>
+        <w:t xml:space="preserve"> </w:t>
+      </w:r>
+      <w:proofErr w:type="spellStart"/>
+      <w:r>
+        <w:rPr>
+          <w:rFonts w:ascii="Cambria" w:hAnsi="Cambria"/>
+          <w:sz w:val="24"/>
+          <w:szCs w:val="24"/>
+          <w:lang w:val="en-US"/>
+        </w:rPr>
+        <w:t>unduhan</w:t>
+      </w:r>
+      <w:proofErr w:type="spellEnd"/>
+      <w:r>
+        <w:rPr>
+          <w:rFonts w:ascii="Cambria" w:hAnsi="Cambria"/>
+          <w:sz w:val="24"/>
+          <w:szCs w:val="24"/>
+          <w:lang w:val="en-US"/>
+        </w:rPr>
+        <w:t xml:space="preserve"> </w:t>
+      </w:r>
+      <w:proofErr w:type="spellStart"/>
+      <w:r>
+        <w:rPr>
+          <w:rFonts w:ascii="Cambria" w:hAnsi="Cambria"/>
+          <w:sz w:val="24"/>
+          <w:szCs w:val="24"/>
+          <w:lang w:val="en-US"/>
+        </w:rPr>
+        <w:t>suatu</w:t>
+      </w:r>
+      <w:proofErr w:type="spellEnd"/>
+      <w:r>
+        <w:rPr>
+          <w:rFonts w:ascii="Cambria" w:hAnsi="Cambria"/>
+          <w:sz w:val="24"/>
+          <w:szCs w:val="24"/>
+          <w:lang w:val="en-US"/>
+        </w:rPr>
+        <w:t xml:space="preserve"> </w:t>
+      </w:r>
+      <w:proofErr w:type="spellStart"/>
+      <w:r>
+        <w:rPr>
+          <w:rFonts w:ascii="Cambria" w:hAnsi="Cambria"/>
+          <w:sz w:val="24"/>
+          <w:szCs w:val="24"/>
+          <w:lang w:val="en-US"/>
+        </w:rPr>
+        <w:t>aplikasi</w:t>
+      </w:r>
+      <w:proofErr w:type="spellEnd"/>
+      <w:r>
+        <w:rPr>
+          <w:rFonts w:ascii="Cambria" w:hAnsi="Cambria"/>
+          <w:sz w:val="24"/>
+          <w:szCs w:val="24"/>
+          <w:lang w:val="en-US"/>
+        </w:rPr>
+        <w:t xml:space="preserve"> </w:t>
+      </w:r>
+      <w:proofErr w:type="spellStart"/>
+      <w:r>
+        <w:rPr>
+          <w:rFonts w:ascii="Cambria" w:hAnsi="Cambria"/>
+          <w:sz w:val="24"/>
+          <w:szCs w:val="24"/>
+          <w:lang w:val="en-US"/>
+        </w:rPr>
+        <w:t>saja</w:t>
+      </w:r>
+      <w:proofErr w:type="spellEnd"/>
+      <w:r>
+        <w:rPr>
+          <w:rFonts w:ascii="Cambria" w:hAnsi="Cambria"/>
+          <w:sz w:val="24"/>
+          <w:szCs w:val="24"/>
+          <w:lang w:val="en-US"/>
+        </w:rPr>
+        <w:t xml:space="preserve"> </w:t>
+      </w:r>
+      <w:proofErr w:type="spellStart"/>
+      <w:r>
+        <w:rPr>
+          <w:rFonts w:ascii="Cambria" w:hAnsi="Cambria"/>
+          <w:sz w:val="24"/>
+          <w:szCs w:val="24"/>
+          <w:lang w:val="en-US"/>
+        </w:rPr>
+        <w:t>kurang</w:t>
+      </w:r>
+      <w:proofErr w:type="spellEnd"/>
+      <w:r>
+        <w:rPr>
+          <w:rFonts w:ascii="Cambria" w:hAnsi="Cambria"/>
+          <w:sz w:val="24"/>
+          <w:szCs w:val="24"/>
+          <w:lang w:val="en-US"/>
+        </w:rPr>
+        <w:t xml:space="preserve"> </w:t>
+      </w:r>
+      <w:proofErr w:type="spellStart"/>
+      <w:r>
+        <w:rPr>
+          <w:rFonts w:ascii="Cambria" w:hAnsi="Cambria"/>
+          <w:sz w:val="24"/>
+          <w:szCs w:val="24"/>
+          <w:lang w:val="en-US"/>
+        </w:rPr>
+        <w:t>tepat</w:t>
+      </w:r>
+      <w:proofErr w:type="spellEnd"/>
+      <w:r>
+        <w:rPr>
+          <w:rFonts w:ascii="Cambria" w:hAnsi="Cambria"/>
+          <w:sz w:val="24"/>
+          <w:szCs w:val="24"/>
+          <w:lang w:val="en-US"/>
+        </w:rPr>
+        <w:t xml:space="preserve">, </w:t>
+      </w:r>
+      <w:proofErr w:type="spellStart"/>
+      <w:r>
+        <w:rPr>
+          <w:rFonts w:ascii="Cambria" w:hAnsi="Cambria"/>
+          <w:sz w:val="24"/>
+          <w:szCs w:val="24"/>
+          <w:lang w:val="en-US"/>
+        </w:rPr>
+        <w:t>hal</w:t>
+      </w:r>
+      <w:proofErr w:type="spellEnd"/>
+      <w:r>
+        <w:rPr>
+          <w:rFonts w:ascii="Cambria" w:hAnsi="Cambria"/>
+          <w:sz w:val="24"/>
+          <w:szCs w:val="24"/>
+          <w:lang w:val="en-US"/>
+        </w:rPr>
+        <w:t xml:space="preserve"> </w:t>
+      </w:r>
+      <w:proofErr w:type="spellStart"/>
+      <w:r>
+        <w:rPr>
+          <w:rFonts w:ascii="Cambria" w:hAnsi="Cambria"/>
+          <w:sz w:val="24"/>
+          <w:szCs w:val="24"/>
+          <w:lang w:val="en-US"/>
+        </w:rPr>
+        <w:t>ini</w:t>
+      </w:r>
+      <w:proofErr w:type="spellEnd"/>
+      <w:r>
+        <w:rPr>
+          <w:rFonts w:ascii="Cambria" w:hAnsi="Cambria"/>
+          <w:sz w:val="24"/>
+          <w:szCs w:val="24"/>
+          <w:lang w:val="en-US"/>
+        </w:rPr>
+        <w:t xml:space="preserve"> </w:t>
+      </w:r>
+      <w:proofErr w:type="spellStart"/>
+      <w:r>
+        <w:rPr>
+          <w:rFonts w:ascii="Cambria" w:hAnsi="Cambria"/>
+          <w:sz w:val="24"/>
+          <w:szCs w:val="24"/>
+          <w:lang w:val="en-US"/>
+        </w:rPr>
+        <w:t>terjadi</w:t>
+      </w:r>
+      <w:proofErr w:type="spellEnd"/>
+      <w:r>
+        <w:rPr>
+          <w:rFonts w:ascii="Cambria" w:hAnsi="Cambria"/>
+          <w:sz w:val="24"/>
+          <w:szCs w:val="24"/>
+          <w:lang w:val="en-US"/>
+        </w:rPr>
+        <w:t xml:space="preserve"> </w:t>
+      </w:r>
+      <w:proofErr w:type="spellStart"/>
+      <w:r>
+        <w:rPr>
+          <w:rFonts w:ascii="Cambria" w:hAnsi="Cambria"/>
+          <w:sz w:val="24"/>
+          <w:szCs w:val="24"/>
+          <w:lang w:val="en-US"/>
+        </w:rPr>
+        <w:t>karena</w:t>
+      </w:r>
+      <w:proofErr w:type="spellEnd"/>
+      <w:r>
+        <w:rPr>
+          <w:rFonts w:ascii="Cambria" w:hAnsi="Cambria"/>
+          <w:sz w:val="24"/>
+          <w:szCs w:val="24"/>
+          <w:lang w:val="en-US"/>
+        </w:rPr>
+        <w:t xml:space="preserve"> </w:t>
+      </w:r>
+      <w:proofErr w:type="spellStart"/>
+      <w:r>
+        <w:rPr>
+          <w:rFonts w:ascii="Cambria" w:hAnsi="Cambria"/>
+          <w:sz w:val="24"/>
+          <w:szCs w:val="24"/>
+          <w:lang w:val="en-US"/>
+        </w:rPr>
+        <w:t>banyak</w:t>
+      </w:r>
+      <w:proofErr w:type="spellEnd"/>
+      <w:r>
+        <w:rPr>
+          <w:rFonts w:ascii="Cambria" w:hAnsi="Cambria"/>
+          <w:sz w:val="24"/>
+          <w:szCs w:val="24"/>
+          <w:lang w:val="en-US"/>
+        </w:rPr>
+        <w:t xml:space="preserve"> </w:t>
+      </w:r>
+      <w:proofErr w:type="spellStart"/>
+      <w:r>
+        <w:rPr>
+          <w:rFonts w:ascii="Cambria" w:hAnsi="Cambria"/>
+          <w:sz w:val="24"/>
+          <w:szCs w:val="24"/>
+          <w:lang w:val="en-US"/>
+        </w:rPr>
+        <w:t>indik</w:t>
+      </w:r>
+      <w:r>
+        <w:rPr>
+          <w:rFonts w:ascii="Cambria" w:hAnsi="Cambria"/>
+          <w:sz w:val="24"/>
+          <w:szCs w:val="24"/>
+          <w:lang w:val="en-US"/>
+        </w:rPr>
+        <w:t>ator</w:t>
+      </w:r>
+      <w:proofErr w:type="spellEnd"/>
+      <w:r>
+        <w:rPr>
+          <w:rFonts w:ascii="Cambria" w:hAnsi="Cambria"/>
+          <w:sz w:val="24"/>
+          <w:szCs w:val="24"/>
+          <w:lang w:val="en-US"/>
+        </w:rPr>
+        <w:t xml:space="preserve"> lain yang </w:t>
+      </w:r>
+      <w:proofErr w:type="spellStart"/>
+      <w:r>
+        <w:rPr>
+          <w:rFonts w:ascii="Cambria" w:hAnsi="Cambria"/>
+          <w:sz w:val="24"/>
+          <w:szCs w:val="24"/>
+          <w:lang w:val="en-US"/>
+        </w:rPr>
+        <w:t>berpengaruh</w:t>
+      </w:r>
+      <w:proofErr w:type="spellEnd"/>
+      <w:r>
+        <w:rPr>
+          <w:rFonts w:ascii="Cambria" w:hAnsi="Cambria"/>
+          <w:sz w:val="24"/>
+          <w:szCs w:val="24"/>
+          <w:lang w:val="en-US"/>
+        </w:rPr>
+        <w:t xml:space="preserve"> </w:t>
+      </w:r>
+      <w:proofErr w:type="spellStart"/>
+      <w:r>
+        <w:rPr>
+          <w:rFonts w:ascii="Cambria" w:hAnsi="Cambria"/>
+          <w:sz w:val="24"/>
+          <w:szCs w:val="24"/>
+          <w:lang w:val="en-US"/>
+        </w:rPr>
+        <w:t>terhadap</w:t>
+      </w:r>
+      <w:proofErr w:type="spellEnd"/>
+      <w:r>
+        <w:rPr>
+          <w:rFonts w:ascii="Cambria" w:hAnsi="Cambria"/>
+          <w:sz w:val="24"/>
+          <w:szCs w:val="24"/>
+          <w:lang w:val="en-US"/>
+        </w:rPr>
+        <w:t xml:space="preserve"> </w:t>
+      </w:r>
+      <w:proofErr w:type="spellStart"/>
+      <w:r>
+        <w:rPr>
+          <w:rFonts w:ascii="Cambria" w:hAnsi="Cambria"/>
+          <w:sz w:val="24"/>
+          <w:szCs w:val="24"/>
+          <w:lang w:val="en-US"/>
+        </w:rPr>
+        <w:t>kepopuleran</w:t>
+      </w:r>
+      <w:proofErr w:type="spellEnd"/>
+      <w:r>
+        <w:rPr>
+          <w:rFonts w:ascii="Cambria" w:hAnsi="Cambria"/>
+          <w:sz w:val="24"/>
+          <w:szCs w:val="24"/>
+          <w:lang w:val="en-US"/>
+        </w:rPr>
+        <w:t xml:space="preserve"> </w:t>
+      </w:r>
+      <w:proofErr w:type="spellStart"/>
+      <w:r>
+        <w:rPr>
+          <w:rFonts w:ascii="Cambria" w:hAnsi="Cambria"/>
+          <w:sz w:val="24"/>
+          <w:szCs w:val="24"/>
+          <w:lang w:val="en-US"/>
+        </w:rPr>
+        <w:t>aplikasi</w:t>
+      </w:r>
+      <w:proofErr w:type="spellEnd"/>
+      <w:r>
+        <w:rPr>
+          <w:rFonts w:ascii="Cambria" w:hAnsi="Cambria"/>
+          <w:sz w:val="24"/>
+          <w:szCs w:val="24"/>
+          <w:lang w:val="en-US"/>
+        </w:rPr>
+        <w:t xml:space="preserve">. </w:t>
+      </w:r>
+      <w:proofErr w:type="spellStart"/>
+      <w:r>
+        <w:rPr>
+          <w:rFonts w:ascii="Cambria" w:hAnsi="Cambria"/>
+          <w:sz w:val="24"/>
+          <w:szCs w:val="24"/>
+          <w:lang w:val="en-US"/>
+        </w:rPr>
+        <w:t>Diantaranya</w:t>
+      </w:r>
+      <w:proofErr w:type="spellEnd"/>
+      <w:r>
+        <w:rPr>
+          <w:rFonts w:ascii="Cambria" w:hAnsi="Cambria"/>
+          <w:sz w:val="24"/>
+          <w:szCs w:val="24"/>
+          <w:lang w:val="en-US"/>
+        </w:rPr>
+        <w:t xml:space="preserve"> yang </w:t>
+      </w:r>
+      <w:proofErr w:type="spellStart"/>
+      <w:r>
+        <w:rPr>
+          <w:rFonts w:ascii="Cambria" w:hAnsi="Cambria"/>
+          <w:sz w:val="24"/>
+          <w:szCs w:val="24"/>
+          <w:lang w:val="en-US"/>
+        </w:rPr>
+        <w:t>berpengaruh</w:t>
+      </w:r>
+      <w:proofErr w:type="spellEnd"/>
+      <w:r>
+        <w:rPr>
+          <w:rFonts w:ascii="Cambria" w:hAnsi="Cambria"/>
+          <w:sz w:val="24"/>
+          <w:szCs w:val="24"/>
+          <w:lang w:val="en-US"/>
+        </w:rPr>
+        <w:t xml:space="preserve"> </w:t>
+      </w:r>
+      <w:proofErr w:type="spellStart"/>
+      <w:r>
+        <w:rPr>
+          <w:rFonts w:ascii="Cambria" w:hAnsi="Cambria"/>
+          <w:sz w:val="24"/>
+          <w:szCs w:val="24"/>
+          <w:lang w:val="en-US"/>
+        </w:rPr>
+        <w:t>terhadap</w:t>
+      </w:r>
+      <w:proofErr w:type="spellEnd"/>
+      <w:r>
+        <w:rPr>
+          <w:rFonts w:ascii="Cambria" w:hAnsi="Cambria"/>
+          <w:sz w:val="24"/>
+          <w:szCs w:val="24"/>
+          <w:lang w:val="en-US"/>
+        </w:rPr>
+        <w:t xml:space="preserve"> </w:t>
+      </w:r>
+      <w:proofErr w:type="spellStart"/>
+      <w:r>
+        <w:rPr>
+          <w:rFonts w:ascii="Cambria" w:hAnsi="Cambria"/>
+          <w:sz w:val="24"/>
+          <w:szCs w:val="24"/>
+          <w:lang w:val="en-US"/>
+        </w:rPr>
+        <w:t>kepopuleran</w:t>
+      </w:r>
+      <w:proofErr w:type="spellEnd"/>
+      <w:r>
+        <w:rPr>
+          <w:rFonts w:ascii="Cambria" w:hAnsi="Cambria"/>
+          <w:sz w:val="24"/>
+          <w:szCs w:val="24"/>
+          <w:lang w:val="en-US"/>
+        </w:rPr>
+        <w:t xml:space="preserve"> </w:t>
+      </w:r>
+      <w:proofErr w:type="spellStart"/>
+      <w:r>
+        <w:rPr>
+          <w:rFonts w:ascii="Cambria" w:hAnsi="Cambria"/>
+          <w:sz w:val="24"/>
+          <w:szCs w:val="24"/>
+          <w:lang w:val="en-US"/>
+        </w:rPr>
+        <w:t>suatu</w:t>
+      </w:r>
+      <w:proofErr w:type="spellEnd"/>
+      <w:r>
+        <w:rPr>
+          <w:rFonts w:ascii="Cambria" w:hAnsi="Cambria"/>
+          <w:sz w:val="24"/>
+          <w:szCs w:val="24"/>
+          <w:lang w:val="en-US"/>
+        </w:rPr>
+        <w:t xml:space="preserve"> </w:t>
+      </w:r>
+      <w:proofErr w:type="spellStart"/>
+      <w:r>
+        <w:rPr>
+          <w:rFonts w:ascii="Cambria" w:hAnsi="Cambria"/>
+          <w:sz w:val="24"/>
+          <w:szCs w:val="24"/>
+          <w:lang w:val="en-US"/>
+        </w:rPr>
+        <w:t>aplikasi</w:t>
+      </w:r>
+      <w:proofErr w:type="spellEnd"/>
+      <w:r>
+        <w:rPr>
+          <w:rFonts w:ascii="Cambria" w:hAnsi="Cambria"/>
+          <w:sz w:val="24"/>
+          <w:szCs w:val="24"/>
+          <w:lang w:val="en-US"/>
+        </w:rPr>
+        <w:t xml:space="preserve"> </w:t>
+      </w:r>
+      <w:proofErr w:type="spellStart"/>
+      <w:r>
+        <w:rPr>
+          <w:rFonts w:ascii="Cambria" w:hAnsi="Cambria"/>
+          <w:sz w:val="24"/>
+          <w:szCs w:val="24"/>
+          <w:lang w:val="en-US"/>
+        </w:rPr>
+        <w:t>adalah</w:t>
+      </w:r>
+      <w:proofErr w:type="spellEnd"/>
+      <w:r>
+        <w:rPr>
+          <w:rFonts w:ascii="Cambria" w:hAnsi="Cambria"/>
+          <w:sz w:val="24"/>
+          <w:szCs w:val="24"/>
+          <w:lang w:val="en-US"/>
+        </w:rPr>
+        <w:t xml:space="preserve"> </w:t>
+      </w:r>
+      <w:r>
+        <w:rPr>
+          <w:rFonts w:ascii="Cambria" w:hAnsi="Cambria"/>
+          <w:i/>
+          <w:sz w:val="24"/>
+          <w:szCs w:val="24"/>
+          <w:lang w:val="en-US"/>
+        </w:rPr>
+        <w:t>rating</w:t>
+      </w:r>
+      <w:r>
+        <w:rPr>
+          <w:rFonts w:ascii="Cambria" w:hAnsi="Cambria"/>
+          <w:sz w:val="24"/>
+          <w:szCs w:val="24"/>
+          <w:lang w:val="en-US"/>
+        </w:rPr>
+        <w:t xml:space="preserve"> </w:t>
+      </w:r>
+      <w:proofErr w:type="spellStart"/>
+      <w:r>
+        <w:rPr>
+          <w:rFonts w:ascii="Cambria" w:hAnsi="Cambria"/>
+          <w:sz w:val="24"/>
+          <w:szCs w:val="24"/>
+          <w:lang w:val="en-US"/>
+        </w:rPr>
+        <w:t>dari</w:t>
+      </w:r>
+      <w:proofErr w:type="spellEnd"/>
+      <w:r>
+        <w:rPr>
+          <w:rFonts w:ascii="Cambria" w:hAnsi="Cambria"/>
+          <w:sz w:val="24"/>
+          <w:szCs w:val="24"/>
+          <w:lang w:val="en-US"/>
+        </w:rPr>
+        <w:t xml:space="preserve"> </w:t>
+      </w:r>
+      <w:proofErr w:type="spellStart"/>
+      <w:r>
+        <w:rPr>
+          <w:rFonts w:ascii="Cambria" w:hAnsi="Cambria"/>
+          <w:sz w:val="24"/>
+          <w:szCs w:val="24"/>
+          <w:lang w:val="en-US"/>
+        </w:rPr>
+        <w:t>aplikasi</w:t>
+      </w:r>
+      <w:proofErr w:type="spellEnd"/>
+      <w:r>
+        <w:rPr>
+          <w:rFonts w:ascii="Cambria" w:hAnsi="Cambria"/>
+          <w:sz w:val="24"/>
+          <w:szCs w:val="24"/>
+          <w:lang w:val="en-US"/>
+        </w:rPr>
+        <w:t xml:space="preserve">, </w:t>
+      </w:r>
+      <w:r>
+        <w:rPr>
+          <w:rFonts w:ascii="Cambria" w:hAnsi="Cambria"/>
+          <w:i/>
+          <w:sz w:val="24"/>
+          <w:szCs w:val="24"/>
+          <w:lang w:val="en-US"/>
+        </w:rPr>
+        <w:t>review</w:t>
+      </w:r>
+      <w:r>
+        <w:rPr>
+          <w:rFonts w:ascii="Cambria" w:hAnsi="Cambria"/>
+          <w:sz w:val="24"/>
+          <w:szCs w:val="24"/>
+          <w:lang w:val="en-US"/>
+        </w:rPr>
+        <w:t xml:space="preserve"> </w:t>
+      </w:r>
+      <w:proofErr w:type="spellStart"/>
+      <w:r>
+        <w:rPr>
+          <w:rFonts w:ascii="Cambria" w:hAnsi="Cambria"/>
+          <w:sz w:val="24"/>
+          <w:szCs w:val="24"/>
+          <w:lang w:val="en-US"/>
+        </w:rPr>
+        <w:t>dari</w:t>
+      </w:r>
+      <w:proofErr w:type="spellEnd"/>
+      <w:r>
+        <w:rPr>
+          <w:rFonts w:ascii="Cambria" w:hAnsi="Cambria"/>
+          <w:sz w:val="24"/>
+          <w:szCs w:val="24"/>
+          <w:lang w:val="en-US"/>
+        </w:rPr>
+        <w:t xml:space="preserve"> </w:t>
+      </w:r>
+      <w:proofErr w:type="spellStart"/>
+      <w:r>
+        <w:rPr>
+          <w:rFonts w:ascii="Cambria" w:hAnsi="Cambria"/>
+          <w:sz w:val="24"/>
+          <w:szCs w:val="24"/>
+          <w:lang w:val="en-US"/>
+        </w:rPr>
+        <w:t>aplikasi</w:t>
+      </w:r>
+      <w:proofErr w:type="spellEnd"/>
+      <w:r>
+        <w:rPr>
+          <w:rFonts w:ascii="Cambria" w:hAnsi="Cambria"/>
+          <w:sz w:val="24"/>
+          <w:szCs w:val="24"/>
+          <w:lang w:val="en-US"/>
+        </w:rPr>
+        <w:t xml:space="preserve">, </w:t>
+      </w:r>
+      <w:r>
+        <w:rPr>
+          <w:rFonts w:ascii="Cambria" w:hAnsi="Cambria"/>
+          <w:i/>
+          <w:sz w:val="24"/>
+          <w:szCs w:val="24"/>
+          <w:lang w:val="en-US"/>
+        </w:rPr>
+        <w:t>price</w:t>
+      </w:r>
+      <w:r>
+        <w:rPr>
+          <w:rFonts w:ascii="Cambria" w:hAnsi="Cambria"/>
+          <w:sz w:val="24"/>
+          <w:szCs w:val="24"/>
+          <w:lang w:val="en-US"/>
+        </w:rPr>
+        <w:t xml:space="preserve"> </w:t>
+      </w:r>
+      <w:proofErr w:type="spellStart"/>
+      <w:r>
+        <w:rPr>
+          <w:rFonts w:ascii="Cambria" w:hAnsi="Cambria"/>
+          <w:sz w:val="24"/>
+          <w:szCs w:val="24"/>
+          <w:lang w:val="en-US"/>
+        </w:rPr>
+        <w:t>dari</w:t>
+      </w:r>
+      <w:proofErr w:type="spellEnd"/>
+      <w:r>
+        <w:rPr>
+          <w:rFonts w:ascii="Cambria" w:hAnsi="Cambria"/>
+          <w:sz w:val="24"/>
+          <w:szCs w:val="24"/>
+          <w:lang w:val="en-US"/>
+        </w:rPr>
+        <w:t xml:space="preserve"> </w:t>
+      </w:r>
+      <w:proofErr w:type="spellStart"/>
+      <w:r>
+        <w:rPr>
+          <w:rFonts w:ascii="Cambria" w:hAnsi="Cambria"/>
+          <w:sz w:val="24"/>
+          <w:szCs w:val="24"/>
+          <w:lang w:val="en-US"/>
+        </w:rPr>
+        <w:t>aplikasi</w:t>
+      </w:r>
+      <w:proofErr w:type="spellEnd"/>
+      <w:r>
+        <w:rPr>
+          <w:rFonts w:ascii="Cambria" w:hAnsi="Cambria"/>
+          <w:sz w:val="24"/>
+          <w:szCs w:val="24"/>
+          <w:lang w:val="en-US"/>
+        </w:rPr>
+        <w:t xml:space="preserve"> </w:t>
+      </w:r>
+      <w:proofErr w:type="spellStart"/>
+      <w:r>
+        <w:rPr>
+          <w:rFonts w:ascii="Cambria" w:hAnsi="Cambria"/>
+          <w:sz w:val="24"/>
+          <w:szCs w:val="24"/>
+          <w:lang w:val="en-US"/>
+        </w:rPr>
+        <w:t>dll</w:t>
+      </w:r>
+      <w:proofErr w:type="spellEnd"/>
+      <w:r>
+        <w:rPr>
+          <w:rFonts w:ascii="Cambria" w:hAnsi="Cambria"/>
+          <w:sz w:val="24"/>
+          <w:szCs w:val="24"/>
+          <w:lang w:val="en-US"/>
+        </w:rPr>
+        <w:t>.</w:t>
+      </w:r>
+      <w:r>
+        <w:rPr>
+          <w:rFonts w:ascii="Cambria" w:hAnsi="Cambria"/>
+          <w:sz w:val="24"/>
+          <w:szCs w:val="24"/>
+          <w:lang w:val="en-US"/>
+        </w:rPr>
+        <w:t xml:space="preserve"> </w:t>
+      </w:r>
+    </w:p>
+    <w:p>
+      <w:pPr>
+        <w:ind w:left="720" w:firstLine="720"/>
+        <w:jc w:val="both"/>
+        <w:rPr>
+          <w:rFonts w:ascii="Cambria" w:hAnsi="Cambria"/>
+          <w:sz w:val="24"/>
+          <w:szCs w:val="24"/>
+          <w:lang w:val="en-US"/>
+        </w:rPr>
+      </w:pPr>
+      <w:proofErr w:type="spellStart"/>
+      <w:r>
+        <w:rPr>
+          <w:rFonts w:ascii="Cambria" w:hAnsi="Cambria"/>
+          <w:sz w:val="24"/>
+          <w:szCs w:val="24"/>
+          <w:lang w:val="en-US"/>
+        </w:rPr>
+        <w:t>Dengan</w:t>
+      </w:r>
+      <w:proofErr w:type="spellEnd"/>
+      <w:r>
+        <w:rPr>
+          <w:rFonts w:ascii="Cambria" w:hAnsi="Cambria"/>
+          <w:sz w:val="24"/>
+          <w:szCs w:val="24"/>
+          <w:lang w:val="en-US"/>
+        </w:rPr>
+        <w:t xml:space="preserve"> </w:t>
+      </w:r>
+      <w:proofErr w:type="spellStart"/>
+      <w:r>
+        <w:rPr>
+          <w:rFonts w:ascii="Cambria" w:hAnsi="Cambria"/>
+          <w:sz w:val="24"/>
+          <w:szCs w:val="24"/>
+          <w:lang w:val="en-US"/>
+        </w:rPr>
+        <w:t>jutaan</w:t>
+      </w:r>
+      <w:proofErr w:type="spellEnd"/>
+      <w:r>
+        <w:rPr>
+          <w:rFonts w:ascii="Cambria" w:hAnsi="Cambria"/>
+          <w:sz w:val="24"/>
+          <w:szCs w:val="24"/>
+          <w:lang w:val="en-US"/>
+        </w:rPr>
+        <w:t xml:space="preserve"> </w:t>
+      </w:r>
+      <w:proofErr w:type="spellStart"/>
+      <w:r>
+        <w:rPr>
+          <w:rFonts w:ascii="Cambria" w:hAnsi="Cambria"/>
+          <w:sz w:val="24"/>
+          <w:szCs w:val="24"/>
+          <w:lang w:val="en-US"/>
+        </w:rPr>
+        <w:t>aplikasi</w:t>
+      </w:r>
+      <w:proofErr w:type="spellEnd"/>
+      <w:r>
+        <w:rPr>
+          <w:rFonts w:ascii="Cambria" w:hAnsi="Cambria"/>
+          <w:sz w:val="24"/>
+          <w:szCs w:val="24"/>
+          <w:lang w:val="en-US"/>
+        </w:rPr>
+        <w:t xml:space="preserve"> yang </w:t>
+      </w:r>
+      <w:proofErr w:type="spellStart"/>
+      <w:r>
+        <w:rPr>
+          <w:rFonts w:ascii="Cambria" w:hAnsi="Cambria"/>
+          <w:sz w:val="24"/>
+          <w:szCs w:val="24"/>
+          <w:lang w:val="en-US"/>
+        </w:rPr>
+        <w:t>ada</w:t>
+      </w:r>
+      <w:proofErr w:type="spellEnd"/>
+      <w:r>
+        <w:rPr>
+          <w:rFonts w:ascii="Cambria" w:hAnsi="Cambria"/>
+          <w:sz w:val="24"/>
+          <w:szCs w:val="24"/>
+          <w:lang w:val="en-US"/>
+        </w:rPr>
+        <w:t xml:space="preserve"> </w:t>
+      </w:r>
+      <w:proofErr w:type="spellStart"/>
+      <w:r>
+        <w:rPr>
+          <w:rFonts w:ascii="Cambria" w:hAnsi="Cambria"/>
+          <w:sz w:val="24"/>
+          <w:szCs w:val="24"/>
+          <w:lang w:val="en-US"/>
+        </w:rPr>
+        <w:t>saat</w:t>
+      </w:r>
+      <w:proofErr w:type="spellEnd"/>
+      <w:r>
+        <w:rPr>
+          <w:rFonts w:ascii="Cambria" w:hAnsi="Cambria"/>
+          <w:sz w:val="24"/>
+          <w:szCs w:val="24"/>
+          <w:lang w:val="en-US"/>
+        </w:rPr>
+        <w:t xml:space="preserve"> </w:t>
+      </w:r>
+      <w:proofErr w:type="spellStart"/>
+      <w:r>
+        <w:rPr>
+          <w:rFonts w:ascii="Cambria" w:hAnsi="Cambria"/>
+          <w:sz w:val="24"/>
+          <w:szCs w:val="24"/>
+          <w:lang w:val="en-US"/>
+        </w:rPr>
+        <w:t>ini</w:t>
+      </w:r>
+      <w:proofErr w:type="spellEnd"/>
+      <w:r>
+        <w:rPr>
+          <w:rFonts w:ascii="Cambria" w:hAnsi="Cambria"/>
+          <w:sz w:val="24"/>
+          <w:szCs w:val="24"/>
+          <w:lang w:val="en-US"/>
+        </w:rPr>
+        <w:t xml:space="preserve">, </w:t>
+      </w:r>
+      <w:proofErr w:type="spellStart"/>
+      <w:r>
+        <w:rPr>
+          <w:rFonts w:ascii="Cambria" w:hAnsi="Cambria"/>
+          <w:sz w:val="24"/>
+          <w:szCs w:val="24"/>
+          <w:lang w:val="en-US"/>
+        </w:rPr>
+        <w:t>kumpulan</w:t>
+      </w:r>
+      <w:proofErr w:type="spellEnd"/>
+      <w:r>
+        <w:rPr>
+          <w:rFonts w:ascii="Cambria" w:hAnsi="Cambria"/>
+          <w:sz w:val="24"/>
+          <w:szCs w:val="24"/>
+          <w:lang w:val="en-US"/>
+        </w:rPr>
+        <w:t xml:space="preserve"> data </w:t>
+      </w:r>
+      <w:proofErr w:type="spellStart"/>
+      <w:r>
+        <w:rPr>
+          <w:rFonts w:ascii="Cambria" w:hAnsi="Cambria"/>
+          <w:sz w:val="24"/>
+          <w:szCs w:val="24"/>
+          <w:lang w:val="en-US"/>
+        </w:rPr>
+        <w:t>berikut</w:t>
+      </w:r>
+      <w:proofErr w:type="spellEnd"/>
+      <w:r>
+        <w:rPr>
+          <w:rFonts w:ascii="Cambria" w:hAnsi="Cambria"/>
+          <w:sz w:val="24"/>
+          <w:szCs w:val="24"/>
+          <w:lang w:val="en-US"/>
+        </w:rPr>
+        <w:t xml:space="preserve"> </w:t>
+      </w:r>
+      <w:proofErr w:type="spellStart"/>
+      <w:r>
+        <w:rPr>
+          <w:rFonts w:ascii="Cambria" w:hAnsi="Cambria"/>
+          <w:sz w:val="24"/>
+          <w:szCs w:val="24"/>
+          <w:lang w:val="en-US"/>
+        </w:rPr>
+        <w:t>telah</w:t>
+      </w:r>
+      <w:proofErr w:type="spellEnd"/>
+      <w:r>
+        <w:rPr>
+          <w:rFonts w:ascii="Cambria" w:hAnsi="Cambria"/>
+          <w:sz w:val="24"/>
+          <w:szCs w:val="24"/>
+          <w:lang w:val="en-US"/>
+        </w:rPr>
+        <w:t xml:space="preserve"> </w:t>
+      </w:r>
+      <w:proofErr w:type="spellStart"/>
+      <w:r>
+        <w:rPr>
+          <w:rFonts w:ascii="Cambria" w:hAnsi="Cambria"/>
+          <w:sz w:val="24"/>
+          <w:szCs w:val="24"/>
+          <w:lang w:val="en-US"/>
+        </w:rPr>
+        <w:t>menjadi</w:t>
+      </w:r>
+      <w:proofErr w:type="spellEnd"/>
+      <w:r>
+        <w:rPr>
+          <w:rFonts w:ascii="Cambria" w:hAnsi="Cambria"/>
+          <w:sz w:val="24"/>
+          <w:szCs w:val="24"/>
+          <w:lang w:val="en-US"/>
+        </w:rPr>
+        <w:t xml:space="preserve"> </w:t>
+      </w:r>
+      <w:proofErr w:type="spellStart"/>
+      <w:r>
+        <w:rPr>
+          <w:rFonts w:ascii="Cambria" w:hAnsi="Cambria"/>
+          <w:sz w:val="24"/>
+          <w:szCs w:val="24"/>
+          <w:lang w:val="en-US"/>
+        </w:rPr>
+        <w:t>kunci</w:t>
+      </w:r>
+      <w:proofErr w:type="spellEnd"/>
+      <w:r>
+        <w:rPr>
+          <w:rFonts w:ascii="Cambria" w:hAnsi="Cambria"/>
+          <w:sz w:val="24"/>
+          <w:szCs w:val="24"/>
+          <w:lang w:val="en-US"/>
+        </w:rPr>
+        <w:t xml:space="preserve"> </w:t>
+      </w:r>
+      <w:proofErr w:type="spellStart"/>
+      <w:r>
+        <w:rPr>
+          <w:rFonts w:ascii="Cambria" w:hAnsi="Cambria"/>
+          <w:sz w:val="24"/>
+          <w:szCs w:val="24"/>
+          <w:lang w:val="en-US"/>
+        </w:rPr>
+        <w:t>untuk</w:t>
+      </w:r>
+      <w:proofErr w:type="spellEnd"/>
+      <w:r>
+        <w:rPr>
+          <w:rFonts w:ascii="Cambria" w:hAnsi="Cambria"/>
+          <w:sz w:val="24"/>
+          <w:szCs w:val="24"/>
+          <w:lang w:val="en-US"/>
+        </w:rPr>
+        <w:t xml:space="preserve"> </w:t>
+      </w:r>
+      <w:proofErr w:type="spellStart"/>
+      <w:r>
+        <w:rPr>
+          <w:rFonts w:ascii="Cambria" w:hAnsi="Cambria"/>
+          <w:sz w:val="24"/>
+          <w:szCs w:val="24"/>
+          <w:lang w:val="en-US"/>
+        </w:rPr>
+        <w:t>mendapatkan</w:t>
+      </w:r>
+      <w:proofErr w:type="spellEnd"/>
+      <w:r>
+        <w:rPr>
+          <w:rFonts w:ascii="Cambria" w:hAnsi="Cambria"/>
+          <w:sz w:val="24"/>
+          <w:szCs w:val="24"/>
+          <w:lang w:val="en-US"/>
+        </w:rPr>
+        <w:t xml:space="preserve"> </w:t>
+      </w:r>
+      <w:proofErr w:type="spellStart"/>
+      <w:r>
+        <w:rPr>
+          <w:rFonts w:ascii="Cambria" w:hAnsi="Cambria"/>
+          <w:sz w:val="24"/>
+          <w:szCs w:val="24"/>
+          <w:lang w:val="en-US"/>
+        </w:rPr>
+        <w:t>aplikasi</w:t>
+      </w:r>
+      <w:proofErr w:type="spellEnd"/>
+      <w:r>
+        <w:rPr>
+          <w:rFonts w:ascii="Cambria" w:hAnsi="Cambria"/>
+          <w:sz w:val="24"/>
+          <w:szCs w:val="24"/>
+          <w:lang w:val="en-US"/>
+        </w:rPr>
+        <w:t xml:space="preserve"> yang </w:t>
+      </w:r>
+      <w:proofErr w:type="spellStart"/>
+      <w:r>
+        <w:rPr>
+          <w:rFonts w:ascii="Cambria" w:hAnsi="Cambria"/>
+          <w:sz w:val="24"/>
+          <w:szCs w:val="24"/>
+          <w:lang w:val="en-US"/>
+        </w:rPr>
+        <w:t>sedang</w:t>
+      </w:r>
+      <w:proofErr w:type="spellEnd"/>
+      <w:r>
+        <w:rPr>
+          <w:rFonts w:ascii="Cambria" w:hAnsi="Cambria"/>
+          <w:sz w:val="24"/>
+          <w:szCs w:val="24"/>
+          <w:lang w:val="en-US"/>
+        </w:rPr>
+        <w:t xml:space="preserve"> </w:t>
+      </w:r>
+      <w:proofErr w:type="spellStart"/>
+      <w:r>
+        <w:rPr>
+          <w:rFonts w:ascii="Cambria" w:hAnsi="Cambria"/>
+          <w:sz w:val="24"/>
+          <w:szCs w:val="24"/>
+          <w:lang w:val="en-US"/>
+        </w:rPr>
+        <w:t>tren</w:t>
+      </w:r>
+      <w:proofErr w:type="spellEnd"/>
+      <w:r>
+        <w:rPr>
+          <w:rFonts w:ascii="Cambria" w:hAnsi="Cambria"/>
+          <w:sz w:val="24"/>
+          <w:szCs w:val="24"/>
+          <w:lang w:val="en-US"/>
+        </w:rPr>
+        <w:t xml:space="preserve"> di </w:t>
+      </w:r>
+      <w:proofErr w:type="spellStart"/>
+      <w:r>
+        <w:rPr>
+          <w:rFonts w:ascii="Cambria" w:hAnsi="Cambria"/>
+          <w:sz w:val="24"/>
+          <w:szCs w:val="24"/>
+          <w:lang w:val="en-US"/>
+        </w:rPr>
+        <w:t>toko</w:t>
+      </w:r>
+      <w:proofErr w:type="spellEnd"/>
+      <w:r>
+        <w:rPr>
+          <w:rFonts w:ascii="Cambria" w:hAnsi="Cambria"/>
+          <w:sz w:val="24"/>
+          <w:szCs w:val="24"/>
+          <w:lang w:val="en-US"/>
+        </w:rPr>
+        <w:t xml:space="preserve"> </w:t>
+      </w:r>
+      <w:proofErr w:type="spellStart"/>
+      <w:r>
+        <w:rPr>
+          <w:rFonts w:ascii="Cambria" w:hAnsi="Cambria"/>
+          <w:sz w:val="24"/>
+          <w:szCs w:val="24"/>
+          <w:lang w:val="en-US"/>
+        </w:rPr>
+        <w:t>aplikasi</w:t>
+      </w:r>
+      <w:proofErr w:type="spellEnd"/>
+      <w:r>
+        <w:rPr>
+          <w:rFonts w:ascii="Cambria" w:hAnsi="Cambria"/>
+          <w:sz w:val="24"/>
+          <w:szCs w:val="24"/>
+          <w:lang w:val="en-US"/>
+        </w:rPr>
+        <w:t xml:space="preserve"> Google Play Store.</w:t>
+      </w:r>
+      <w:r>
+        <w:rPr>
+          <w:rFonts w:ascii="Cambria" w:hAnsi="Cambria"/>
+          <w:sz w:val="24"/>
+          <w:szCs w:val="24"/>
+          <w:lang w:val="en-US"/>
+        </w:rPr>
+        <w:t xml:space="preserve"> </w:t>
+      </w:r>
+      <w:r>
+        <w:rPr>
+          <w:rFonts w:ascii="Cambria" w:hAnsi="Cambria"/>
+          <w:sz w:val="24"/>
+          <w:szCs w:val="24"/>
+          <w:lang w:val="en-US"/>
+        </w:rPr>
+        <w:t xml:space="preserve">Kumpulan data </w:t>
+      </w:r>
+      <w:proofErr w:type="spellStart"/>
+      <w:r>
+        <w:rPr>
+          <w:rFonts w:ascii="Cambria" w:hAnsi="Cambria"/>
+          <w:sz w:val="24"/>
+          <w:szCs w:val="24"/>
+          <w:lang w:val="en-US"/>
+        </w:rPr>
+        <w:t>ini</w:t>
+      </w:r>
+      <w:proofErr w:type="spellEnd"/>
+      <w:r>
+        <w:rPr>
+          <w:rFonts w:ascii="Cambria" w:hAnsi="Cambria"/>
+          <w:sz w:val="24"/>
+          <w:szCs w:val="24"/>
+          <w:lang w:val="en-US"/>
+        </w:rPr>
+        <w:t xml:space="preserve"> </w:t>
+      </w:r>
+      <w:proofErr w:type="spellStart"/>
+      <w:r>
+        <w:rPr>
+          <w:rFonts w:ascii="Cambria" w:hAnsi="Cambria"/>
+          <w:sz w:val="24"/>
+          <w:szCs w:val="24"/>
+          <w:lang w:val="en-US"/>
+        </w:rPr>
+        <w:t>berisi</w:t>
+      </w:r>
+      <w:proofErr w:type="spellEnd"/>
+      <w:r>
+        <w:rPr>
+          <w:rFonts w:ascii="Cambria" w:hAnsi="Cambria"/>
+          <w:sz w:val="24"/>
+          <w:szCs w:val="24"/>
+          <w:lang w:val="en-US"/>
+        </w:rPr>
+        <w:t xml:space="preserve"> </w:t>
+      </w:r>
+      <w:proofErr w:type="spellStart"/>
+      <w:r>
+        <w:rPr>
+          <w:rFonts w:ascii="Cambria" w:hAnsi="Cambria"/>
+          <w:sz w:val="24"/>
+          <w:szCs w:val="24"/>
+          <w:lang w:val="en-US"/>
+        </w:rPr>
+        <w:t>lebih</w:t>
+      </w:r>
+      <w:proofErr w:type="spellEnd"/>
+      <w:r>
+        <w:rPr>
+          <w:rFonts w:ascii="Cambria" w:hAnsi="Cambria"/>
+          <w:sz w:val="24"/>
+          <w:szCs w:val="24"/>
+          <w:lang w:val="en-US"/>
+        </w:rPr>
+        <w:t xml:space="preserve"> </w:t>
+      </w:r>
+      <w:proofErr w:type="spellStart"/>
+      <w:r>
+        <w:rPr>
+          <w:rFonts w:ascii="Cambria" w:hAnsi="Cambria"/>
+          <w:sz w:val="24"/>
+          <w:szCs w:val="24"/>
+          <w:lang w:val="en-US"/>
+        </w:rPr>
+        <w:t>dari</w:t>
+      </w:r>
+      <w:proofErr w:type="spellEnd"/>
+      <w:r>
+        <w:rPr>
+          <w:rFonts w:ascii="Cambria" w:hAnsi="Cambria"/>
+          <w:sz w:val="24"/>
+          <w:szCs w:val="24"/>
+          <w:lang w:val="en-US"/>
+        </w:rPr>
+        <w:t xml:space="preserve"> 10000 </w:t>
+      </w:r>
+      <w:r>
+        <w:rPr>
+          <w:rFonts w:ascii="Cambria" w:hAnsi="Cambria"/>
+          <w:sz w:val="24"/>
+          <w:szCs w:val="24"/>
+          <w:lang w:val="en-US"/>
+        </w:rPr>
+        <w:t xml:space="preserve">detail </w:t>
+      </w:r>
+      <w:proofErr w:type="spellStart"/>
+      <w:r>
+        <w:rPr>
+          <w:rFonts w:ascii="Cambria" w:hAnsi="Cambria"/>
+          <w:sz w:val="24"/>
+          <w:szCs w:val="24"/>
+          <w:lang w:val="en-US"/>
+        </w:rPr>
+        <w:t>aplikasi</w:t>
+      </w:r>
+      <w:proofErr w:type="spellEnd"/>
+      <w:r>
+        <w:rPr>
+          <w:rFonts w:ascii="Cambria" w:hAnsi="Cambria"/>
+          <w:sz w:val="24"/>
+          <w:szCs w:val="24"/>
+          <w:lang w:val="en-US"/>
+        </w:rPr>
+        <w:t xml:space="preserve"> </w:t>
+      </w:r>
+      <w:proofErr w:type="spellStart"/>
+      <w:r>
+        <w:rPr>
+          <w:rFonts w:ascii="Cambria" w:hAnsi="Cambria"/>
+          <w:sz w:val="24"/>
+          <w:szCs w:val="24"/>
+          <w:lang w:val="en-US"/>
+        </w:rPr>
+        <w:t>seluler</w:t>
+      </w:r>
+      <w:proofErr w:type="spellEnd"/>
+      <w:r>
+        <w:rPr>
+          <w:rFonts w:ascii="Cambria" w:hAnsi="Cambria"/>
+          <w:sz w:val="24"/>
+          <w:szCs w:val="24"/>
+          <w:lang w:val="en-US"/>
+        </w:rPr>
+        <w:t xml:space="preserve"> Android </w:t>
+      </w:r>
+      <w:proofErr w:type="spellStart"/>
+      <w:r>
+        <w:rPr>
+          <w:rFonts w:ascii="Cambria" w:hAnsi="Cambria"/>
+          <w:sz w:val="24"/>
+          <w:szCs w:val="24"/>
+          <w:lang w:val="en-US"/>
+        </w:rPr>
+        <w:t>dengan</w:t>
+      </w:r>
+      <w:proofErr w:type="spellEnd"/>
+      <w:r>
+        <w:rPr>
+          <w:rFonts w:ascii="Cambria" w:hAnsi="Cambria"/>
+          <w:sz w:val="24"/>
+          <w:szCs w:val="24"/>
+          <w:lang w:val="en-US"/>
+        </w:rPr>
+        <w:t xml:space="preserve"> </w:t>
+      </w:r>
+      <w:proofErr w:type="spellStart"/>
+      <w:r>
+        <w:rPr>
+          <w:rFonts w:ascii="Cambria" w:hAnsi="Cambria"/>
+          <w:sz w:val="24"/>
+          <w:szCs w:val="24"/>
+          <w:lang w:val="en-US"/>
+        </w:rPr>
+        <w:t>d</w:t>
+      </w:r>
+      <w:r>
+        <w:rPr>
+          <w:rFonts w:ascii="Cambria" w:hAnsi="Cambria"/>
+          <w:sz w:val="24"/>
+          <w:szCs w:val="24"/>
+          <w:lang w:val="en-US"/>
+        </w:rPr>
+        <w:t>imensi</w:t>
+      </w:r>
+      <w:proofErr w:type="spellEnd"/>
+      <w:r>
+        <w:rPr>
+          <w:rFonts w:ascii="Cambria" w:hAnsi="Cambria"/>
+          <w:sz w:val="24"/>
+          <w:szCs w:val="24"/>
+          <w:lang w:val="en-US"/>
+        </w:rPr>
+        <w:t xml:space="preserve"> </w:t>
+      </w:r>
+      <w:proofErr w:type="spellStart"/>
+      <w:r>
+        <w:rPr>
+          <w:rFonts w:ascii="Cambria" w:hAnsi="Cambria"/>
+          <w:sz w:val="24"/>
+          <w:szCs w:val="24"/>
+          <w:lang w:val="en-US"/>
+        </w:rPr>
+        <w:t>dari</w:t>
+      </w:r>
+      <w:proofErr w:type="spellEnd"/>
+      <w:r>
+        <w:rPr>
+          <w:rFonts w:ascii="Cambria" w:hAnsi="Cambria"/>
+          <w:sz w:val="24"/>
+          <w:szCs w:val="24"/>
+          <w:lang w:val="en-US"/>
+        </w:rPr>
+        <w:t xml:space="preserve"> dataset; 10.841 </w:t>
+      </w:r>
+      <w:proofErr w:type="spellStart"/>
+      <w:r>
+        <w:rPr>
+          <w:rFonts w:ascii="Cambria" w:hAnsi="Cambria"/>
+          <w:sz w:val="24"/>
+          <w:szCs w:val="24"/>
+          <w:lang w:val="en-US"/>
+        </w:rPr>
+        <w:t>baris</w:t>
+      </w:r>
+      <w:proofErr w:type="spellEnd"/>
+      <w:r>
+        <w:rPr>
+          <w:rFonts w:ascii="Cambria" w:hAnsi="Cambria"/>
+          <w:sz w:val="24"/>
+          <w:szCs w:val="24"/>
+          <w:lang w:val="en-US"/>
+        </w:rPr>
+        <w:t xml:space="preserve"> </w:t>
+      </w:r>
+      <w:proofErr w:type="spellStart"/>
+      <w:r>
+        <w:rPr>
+          <w:rFonts w:ascii="Cambria" w:hAnsi="Cambria"/>
+          <w:sz w:val="24"/>
+          <w:szCs w:val="24"/>
+          <w:lang w:val="en-US"/>
+        </w:rPr>
+        <w:t>dan</w:t>
+      </w:r>
+      <w:proofErr w:type="spellEnd"/>
+      <w:r>
+        <w:rPr>
+          <w:rFonts w:ascii="Cambria" w:hAnsi="Cambria"/>
+          <w:sz w:val="24"/>
+          <w:szCs w:val="24"/>
+          <w:lang w:val="en-US"/>
+        </w:rPr>
+        <w:t xml:space="preserve"> 13 </w:t>
+      </w:r>
+      <w:proofErr w:type="spellStart"/>
+      <w:r>
+        <w:rPr>
+          <w:rFonts w:ascii="Cambria" w:hAnsi="Cambria"/>
+          <w:sz w:val="24"/>
+          <w:szCs w:val="24"/>
+          <w:lang w:val="en-US"/>
+        </w:rPr>
+        <w:t>kolom</w:t>
+      </w:r>
+      <w:proofErr w:type="spellEnd"/>
+      <w:r>
+        <w:rPr>
+          <w:rFonts w:ascii="Cambria" w:hAnsi="Cambria"/>
+          <w:sz w:val="24"/>
+          <w:szCs w:val="24"/>
+          <w:lang w:val="en-US"/>
+        </w:rPr>
+        <w:t>.</w:t>
+      </w:r>
+    </w:p>
+    <w:p>
+      <w:pPr>
+        <w:pStyle w:val="ListParagraph"/>
+        <w:numPr>
+          <w:ilvl w:val="0"/>
+          <w:numId w:val="1"/>
+        </w:numPr>
+        <w:jc w:val="both"/>
+        <w:rPr>
+          <w:rFonts w:ascii="Cambria" w:hAnsi="Cambria"/>
+          <w:i/>
+          <w:sz w:val="24"/>
+          <w:szCs w:val="24"/>
+        </w:rPr>
+      </w:pPr>
+      <w:r>
+        <w:rPr>
+          <w:rFonts w:ascii="Cambria" w:hAnsi="Cambria"/>
+          <w:i/>
+          <w:sz w:val="24"/>
+          <w:szCs w:val="24"/>
+          <w:lang w:val="en-US"/>
+        </w:rPr>
+        <w:t>Objective</w:t>
+      </w:r>
+    </w:p>
+    <w:p>
+      <w:pPr>
+        <w:ind w:left="720" w:firstLine="720"/>
+        <w:jc w:val="both"/>
+        <w:rPr>
+          <w:rFonts w:ascii="Cambria" w:hAnsi="Cambria"/>
+          <w:sz w:val="24"/>
+          <w:szCs w:val="24"/>
+          <w:lang w:val="en-US"/>
+        </w:rPr>
+      </w:pPr>
+      <w:r>
+        <w:rPr>
+          <w:rFonts w:ascii="Cambria" w:hAnsi="Cambria"/>
+          <w:sz w:val="24"/>
+          <w:szCs w:val="24"/>
+          <w:lang w:val="en-US"/>
+        </w:rPr>
+        <w:t>D</w:t>
+      </w:r>
+      <w:r>
+        <w:rPr>
+          <w:rFonts w:ascii="Cambria" w:hAnsi="Cambria"/>
+          <w:sz w:val="24"/>
+          <w:szCs w:val="24"/>
+          <w:lang w:val="en-US"/>
+        </w:rPr>
+        <w:t xml:space="preserve">ari </w:t>
+      </w:r>
+      <w:proofErr w:type="spellStart"/>
+      <w:r>
+        <w:rPr>
+          <w:rFonts w:ascii="Cambria" w:hAnsi="Cambria"/>
+          <w:sz w:val="24"/>
+          <w:szCs w:val="24"/>
+          <w:lang w:val="en-US"/>
+        </w:rPr>
+        <w:t>ulasan</w:t>
+      </w:r>
+      <w:proofErr w:type="spellEnd"/>
+      <w:r>
+        <w:rPr>
+          <w:rFonts w:ascii="Cambria" w:hAnsi="Cambria"/>
+          <w:sz w:val="24"/>
+          <w:szCs w:val="24"/>
+          <w:lang w:val="en-US"/>
+        </w:rPr>
+        <w:t xml:space="preserve"> di </w:t>
+      </w:r>
+      <w:proofErr w:type="spellStart"/>
+      <w:r>
+        <w:rPr>
+          <w:rFonts w:ascii="Cambria" w:hAnsi="Cambria"/>
+          <w:sz w:val="24"/>
+          <w:szCs w:val="24"/>
+          <w:lang w:val="en-US"/>
+        </w:rPr>
+        <w:t>atas</w:t>
+      </w:r>
+      <w:proofErr w:type="spellEnd"/>
+      <w:r>
+        <w:rPr>
+          <w:rFonts w:ascii="Cambria" w:hAnsi="Cambria"/>
+          <w:sz w:val="24"/>
+          <w:szCs w:val="24"/>
+          <w:lang w:val="en-US"/>
+        </w:rPr>
+        <w:t>,</w:t>
+      </w:r>
+      <w:r>
+        <w:rPr>
+          <w:rFonts w:ascii="Cambria" w:hAnsi="Cambria"/>
+          <w:sz w:val="24"/>
+          <w:szCs w:val="24"/>
+          <w:lang w:val="en-US"/>
+        </w:rPr>
+        <w:t xml:space="preserve"> </w:t>
+      </w:r>
+      <w:proofErr w:type="spellStart"/>
+      <w:r>
+        <w:rPr>
+          <w:rFonts w:ascii="Cambria" w:hAnsi="Cambria"/>
+          <w:sz w:val="24"/>
+          <w:szCs w:val="24"/>
+          <w:lang w:val="en-US"/>
+        </w:rPr>
+        <w:t>tujuan</w:t>
+      </w:r>
+      <w:proofErr w:type="spellEnd"/>
+      <w:r>
+        <w:rPr>
+          <w:rFonts w:ascii="Cambria" w:hAnsi="Cambria"/>
+          <w:sz w:val="24"/>
+          <w:szCs w:val="24"/>
+          <w:lang w:val="en-US"/>
+        </w:rPr>
+        <w:t xml:space="preserve"> </w:t>
+      </w:r>
+      <w:proofErr w:type="spellStart"/>
+      <w:r>
+        <w:rPr>
+          <w:rFonts w:ascii="Cambria" w:hAnsi="Cambria"/>
+          <w:sz w:val="24"/>
+          <w:szCs w:val="24"/>
+          <w:lang w:val="en-US"/>
+        </w:rPr>
+        <w:t>dari</w:t>
+      </w:r>
+      <w:proofErr w:type="spellEnd"/>
+      <w:r>
+        <w:rPr>
+          <w:rFonts w:ascii="Cambria" w:hAnsi="Cambria"/>
+          <w:sz w:val="24"/>
+          <w:szCs w:val="24"/>
+          <w:lang w:val="en-US"/>
+        </w:rPr>
+        <w:t xml:space="preserve"> </w:t>
+      </w:r>
+      <w:proofErr w:type="spellStart"/>
+      <w:r>
+        <w:rPr>
+          <w:rFonts w:ascii="Cambria" w:hAnsi="Cambria"/>
+          <w:sz w:val="24"/>
+          <w:szCs w:val="24"/>
+          <w:lang w:val="en-US"/>
+        </w:rPr>
+        <w:t>Analisis</w:t>
+      </w:r>
+      <w:proofErr w:type="spellEnd"/>
+      <w:r>
+        <w:rPr>
+          <w:rFonts w:ascii="Cambria" w:hAnsi="Cambria"/>
+          <w:sz w:val="24"/>
+          <w:szCs w:val="24"/>
+          <w:lang w:val="en-US"/>
+        </w:rPr>
+        <w:t xml:space="preserve"> </w:t>
+      </w:r>
+      <w:proofErr w:type="spellStart"/>
+      <w:r>
+        <w:rPr>
+          <w:rFonts w:ascii="Cambria" w:hAnsi="Cambria"/>
+          <w:sz w:val="24"/>
+          <w:szCs w:val="24"/>
+          <w:lang w:val="en-US"/>
+        </w:rPr>
+        <w:t>ini</w:t>
+      </w:r>
+      <w:proofErr w:type="spellEnd"/>
+      <w:r>
+        <w:rPr>
+          <w:rFonts w:ascii="Cambria" w:hAnsi="Cambria"/>
+          <w:sz w:val="24"/>
+          <w:szCs w:val="24"/>
+          <w:lang w:val="en-US"/>
+        </w:rPr>
+        <w:t xml:space="preserve"> </w:t>
+      </w:r>
+      <w:proofErr w:type="spellStart"/>
+      <w:r>
+        <w:rPr>
+          <w:rFonts w:ascii="Cambria" w:hAnsi="Cambria"/>
+          <w:sz w:val="24"/>
+          <w:szCs w:val="24"/>
+          <w:lang w:val="en-US"/>
+        </w:rPr>
+        <w:t>dari</w:t>
+      </w:r>
+      <w:proofErr w:type="spellEnd"/>
+      <w:r>
+        <w:rPr>
+          <w:rFonts w:ascii="Cambria" w:hAnsi="Cambria"/>
+          <w:sz w:val="24"/>
+          <w:szCs w:val="24"/>
+          <w:lang w:val="en-US"/>
+        </w:rPr>
+        <w:t xml:space="preserve"> data yang </w:t>
+      </w:r>
+      <w:proofErr w:type="spellStart"/>
+      <w:r>
+        <w:rPr>
+          <w:rFonts w:ascii="Cambria" w:hAnsi="Cambria"/>
+          <w:sz w:val="24"/>
+          <w:szCs w:val="24"/>
+          <w:lang w:val="en-US"/>
+        </w:rPr>
+        <w:t>ada</w:t>
+      </w:r>
+      <w:proofErr w:type="spellEnd"/>
+      <w:r>
+        <w:rPr>
+          <w:rFonts w:ascii="Cambria" w:hAnsi="Cambria"/>
+          <w:sz w:val="24"/>
+          <w:szCs w:val="24"/>
+          <w:lang w:val="en-US"/>
+        </w:rPr>
+        <w:t xml:space="preserve"> </w:t>
+      </w:r>
+      <w:proofErr w:type="spellStart"/>
+      <w:r>
+        <w:rPr>
+          <w:rFonts w:ascii="Cambria" w:hAnsi="Cambria"/>
+          <w:sz w:val="24"/>
+          <w:szCs w:val="24"/>
+          <w:lang w:val="en-US"/>
+        </w:rPr>
+        <w:t>adalah</w:t>
+      </w:r>
+      <w:proofErr w:type="spellEnd"/>
+      <w:r>
+        <w:rPr>
+          <w:rFonts w:ascii="Cambria" w:hAnsi="Cambria"/>
+          <w:sz w:val="24"/>
+          <w:szCs w:val="24"/>
+          <w:lang w:val="en-US"/>
+        </w:rPr>
+        <w:t xml:space="preserve"> </w:t>
+      </w:r>
+      <w:proofErr w:type="spellStart"/>
+      <w:r>
+        <w:rPr>
+          <w:rFonts w:ascii="Cambria" w:hAnsi="Cambria"/>
+          <w:sz w:val="24"/>
+          <w:szCs w:val="24"/>
+          <w:lang w:val="en-US"/>
+        </w:rPr>
+        <w:t>mengklasifikasikan</w:t>
+      </w:r>
+      <w:proofErr w:type="spellEnd"/>
+      <w:r>
+        <w:rPr>
+          <w:rFonts w:ascii="Cambria" w:hAnsi="Cambria"/>
+          <w:sz w:val="24"/>
+          <w:szCs w:val="24"/>
+          <w:lang w:val="en-US"/>
+        </w:rPr>
+        <w:t xml:space="preserve"> </w:t>
+      </w:r>
+      <w:proofErr w:type="spellStart"/>
+      <w:r>
+        <w:rPr>
+          <w:rFonts w:ascii="Cambria" w:hAnsi="Cambria"/>
+          <w:sz w:val="24"/>
+          <w:szCs w:val="24"/>
+          <w:lang w:val="en-US"/>
+        </w:rPr>
+        <w:t>aplikasi</w:t>
+      </w:r>
+      <w:proofErr w:type="spellEnd"/>
+      <w:r>
+        <w:rPr>
+          <w:rFonts w:ascii="Cambria" w:hAnsi="Cambria"/>
+          <w:sz w:val="24"/>
+          <w:szCs w:val="24"/>
+          <w:lang w:val="en-US"/>
+        </w:rPr>
+        <w:t xml:space="preserve"> </w:t>
+      </w:r>
+      <w:proofErr w:type="spellStart"/>
+      <w:r>
+        <w:rPr>
+          <w:rFonts w:ascii="Cambria" w:hAnsi="Cambria"/>
+          <w:sz w:val="24"/>
+          <w:szCs w:val="24"/>
+          <w:lang w:val="en-US"/>
+        </w:rPr>
+        <w:t>berdasarkan</w:t>
+      </w:r>
+      <w:proofErr w:type="spellEnd"/>
+      <w:r>
+        <w:rPr>
+          <w:rFonts w:ascii="Cambria" w:hAnsi="Cambria"/>
+          <w:sz w:val="24"/>
+          <w:szCs w:val="24"/>
+          <w:lang w:val="en-US"/>
+        </w:rPr>
+        <w:t xml:space="preserve"> </w:t>
+      </w:r>
+      <w:proofErr w:type="spellStart"/>
+      <w:r>
+        <w:rPr>
+          <w:rFonts w:ascii="Cambria" w:hAnsi="Cambria"/>
+          <w:sz w:val="24"/>
+          <w:szCs w:val="24"/>
+          <w:lang w:val="en-US"/>
+        </w:rPr>
+        <w:t>kepopuleran</w:t>
+      </w:r>
+      <w:proofErr w:type="spellEnd"/>
+      <w:r>
+        <w:rPr>
+          <w:rFonts w:ascii="Cambria" w:hAnsi="Cambria"/>
+          <w:sz w:val="24"/>
+          <w:szCs w:val="24"/>
+          <w:lang w:val="en-US"/>
+        </w:rPr>
+        <w:t xml:space="preserve">. </w:t>
+      </w:r>
+      <w:proofErr w:type="spellStart"/>
+      <w:r>
+        <w:rPr>
+          <w:rFonts w:ascii="Cambria" w:hAnsi="Cambria"/>
+          <w:sz w:val="24"/>
+          <w:szCs w:val="24"/>
+          <w:lang w:val="en-US"/>
+        </w:rPr>
+        <w:t>Selain</w:t>
+      </w:r>
+      <w:proofErr w:type="spellEnd"/>
+      <w:r>
+        <w:rPr>
+          <w:rFonts w:ascii="Cambria" w:hAnsi="Cambria"/>
+          <w:sz w:val="24"/>
+          <w:szCs w:val="24"/>
+          <w:lang w:val="en-US"/>
+        </w:rPr>
+        <w:t xml:space="preserve"> </w:t>
+      </w:r>
+      <w:proofErr w:type="spellStart"/>
+      <w:r>
+        <w:rPr>
+          <w:rFonts w:ascii="Cambria" w:hAnsi="Cambria"/>
+          <w:sz w:val="24"/>
+          <w:szCs w:val="24"/>
+          <w:lang w:val="en-US"/>
+        </w:rPr>
+        <w:t>itu</w:t>
+      </w:r>
+      <w:proofErr w:type="spellEnd"/>
+      <w:r>
+        <w:rPr>
+          <w:rFonts w:ascii="Cambria" w:hAnsi="Cambria"/>
+          <w:sz w:val="24"/>
+          <w:szCs w:val="24"/>
+          <w:lang w:val="en-US"/>
+        </w:rPr>
+        <w:t xml:space="preserve">, </w:t>
+      </w:r>
+      <w:proofErr w:type="spellStart"/>
+      <w:r>
+        <w:rPr>
+          <w:rFonts w:ascii="Cambria" w:hAnsi="Cambria"/>
+          <w:sz w:val="24"/>
+          <w:szCs w:val="24"/>
+          <w:lang w:val="en-US"/>
+        </w:rPr>
+        <w:t>Analisis</w:t>
+      </w:r>
+      <w:proofErr w:type="spellEnd"/>
+      <w:r>
+        <w:rPr>
+          <w:rFonts w:ascii="Cambria" w:hAnsi="Cambria"/>
+          <w:sz w:val="24"/>
+          <w:szCs w:val="24"/>
+          <w:lang w:val="en-US"/>
+        </w:rPr>
+        <w:t xml:space="preserve"> </w:t>
+      </w:r>
+      <w:proofErr w:type="spellStart"/>
+      <w:r>
+        <w:rPr>
+          <w:rFonts w:ascii="Cambria" w:hAnsi="Cambria"/>
+          <w:sz w:val="24"/>
+          <w:szCs w:val="24"/>
+          <w:lang w:val="en-US"/>
+        </w:rPr>
+        <w:t>ini</w:t>
+      </w:r>
+      <w:proofErr w:type="spellEnd"/>
+      <w:r>
+        <w:rPr>
+          <w:rFonts w:ascii="Cambria" w:hAnsi="Cambria"/>
+          <w:sz w:val="24"/>
+          <w:szCs w:val="24"/>
+          <w:lang w:val="en-US"/>
+        </w:rPr>
+        <w:t xml:space="preserve"> </w:t>
+      </w:r>
+      <w:proofErr w:type="spellStart"/>
+      <w:r>
+        <w:rPr>
+          <w:rFonts w:ascii="Cambria" w:hAnsi="Cambria"/>
+          <w:sz w:val="24"/>
+          <w:szCs w:val="24"/>
+          <w:lang w:val="en-US"/>
+        </w:rPr>
+        <w:t>d</w:t>
+      </w:r>
+      <w:r>
+        <w:rPr>
+          <w:rFonts w:ascii="Cambria" w:hAnsi="Cambria"/>
+          <w:sz w:val="24"/>
+          <w:szCs w:val="24"/>
+          <w:lang w:val="en-US"/>
+        </w:rPr>
+        <w:t>iharapkan</w:t>
+      </w:r>
+      <w:proofErr w:type="spellEnd"/>
+      <w:r>
+        <w:rPr>
+          <w:rFonts w:ascii="Cambria" w:hAnsi="Cambria"/>
+          <w:sz w:val="24"/>
+          <w:szCs w:val="24"/>
+          <w:lang w:val="en-US"/>
+        </w:rPr>
+        <w:t xml:space="preserve"> </w:t>
+      </w:r>
+      <w:proofErr w:type="spellStart"/>
+      <w:r>
+        <w:rPr>
+          <w:rFonts w:ascii="Cambria" w:hAnsi="Cambria"/>
+          <w:sz w:val="24"/>
+          <w:szCs w:val="24"/>
+          <w:lang w:val="en-US"/>
+        </w:rPr>
+        <w:t>dapat</w:t>
+      </w:r>
+      <w:proofErr w:type="spellEnd"/>
+      <w:r>
+        <w:rPr>
+          <w:rFonts w:ascii="Cambria" w:hAnsi="Cambria"/>
+          <w:sz w:val="24"/>
+          <w:szCs w:val="24"/>
+          <w:lang w:val="en-US"/>
+        </w:rPr>
+        <w:t xml:space="preserve"> </w:t>
+      </w:r>
+      <w:proofErr w:type="spellStart"/>
+      <w:r>
+        <w:rPr>
+          <w:rFonts w:ascii="Cambria" w:hAnsi="Cambria"/>
+          <w:sz w:val="24"/>
+          <w:szCs w:val="24"/>
+          <w:lang w:val="en-US"/>
+        </w:rPr>
+        <w:t>membantu</w:t>
+      </w:r>
+      <w:proofErr w:type="spellEnd"/>
+      <w:r>
+        <w:rPr>
+          <w:rFonts w:ascii="Cambria" w:hAnsi="Cambria"/>
+          <w:sz w:val="24"/>
+          <w:szCs w:val="24"/>
+          <w:lang w:val="en-US"/>
+        </w:rPr>
+        <w:t xml:space="preserve"> </w:t>
+      </w:r>
+      <w:r>
+        <w:rPr>
+          <w:rFonts w:ascii="Cambria" w:hAnsi="Cambria"/>
+          <w:sz w:val="24"/>
+          <w:szCs w:val="24"/>
+          <w:lang w:val="en-US"/>
+        </w:rPr>
+        <w:t xml:space="preserve">para </w:t>
+      </w:r>
+      <w:proofErr w:type="spellStart"/>
+      <w:r>
+        <w:rPr>
+          <w:rFonts w:ascii="Cambria" w:hAnsi="Cambria"/>
+          <w:sz w:val="24"/>
+          <w:szCs w:val="24"/>
+          <w:lang w:val="en-US"/>
+        </w:rPr>
+        <w:t>pemilik</w:t>
+      </w:r>
+      <w:proofErr w:type="spellEnd"/>
+      <w:r>
+        <w:rPr>
+          <w:rFonts w:ascii="Cambria" w:hAnsi="Cambria"/>
+          <w:sz w:val="24"/>
+          <w:szCs w:val="24"/>
+          <w:lang w:val="en-US"/>
+        </w:rPr>
+        <w:t xml:space="preserve"> </w:t>
+      </w:r>
+      <w:proofErr w:type="spellStart"/>
+      <w:r>
+        <w:rPr>
+          <w:rFonts w:ascii="Cambria" w:hAnsi="Cambria"/>
+          <w:sz w:val="24"/>
+          <w:szCs w:val="24"/>
+          <w:lang w:val="en-US"/>
+        </w:rPr>
+        <w:t>aplikasi</w:t>
+      </w:r>
+      <w:proofErr w:type="spellEnd"/>
+      <w:r>
+        <w:rPr>
+          <w:rFonts w:ascii="Cambria" w:hAnsi="Cambria"/>
+          <w:sz w:val="24"/>
+          <w:szCs w:val="24"/>
+          <w:lang w:val="en-US"/>
+        </w:rPr>
+        <w:t xml:space="preserve"> agar </w:t>
+      </w:r>
+      <w:proofErr w:type="spellStart"/>
+      <w:r>
+        <w:rPr>
+          <w:rFonts w:ascii="Cambria" w:hAnsi="Cambria"/>
+          <w:sz w:val="24"/>
+          <w:szCs w:val="24"/>
+          <w:lang w:val="en-US"/>
+        </w:rPr>
+        <w:t>dapat</w:t>
+      </w:r>
+      <w:proofErr w:type="spellEnd"/>
+      <w:r>
+        <w:rPr>
+          <w:rFonts w:ascii="Cambria" w:hAnsi="Cambria"/>
+          <w:sz w:val="24"/>
+          <w:szCs w:val="24"/>
+          <w:lang w:val="en-US"/>
+        </w:rPr>
+        <w:t xml:space="preserve"> </w:t>
+      </w:r>
+      <w:proofErr w:type="spellStart"/>
+      <w:r>
+        <w:rPr>
+          <w:rFonts w:ascii="Cambria" w:hAnsi="Cambria"/>
+          <w:sz w:val="24"/>
+          <w:szCs w:val="24"/>
+          <w:lang w:val="en-US"/>
+        </w:rPr>
+        <w:t>mudah</w:t>
+      </w:r>
+      <w:proofErr w:type="spellEnd"/>
+      <w:r>
+        <w:rPr>
+          <w:rFonts w:ascii="Cambria" w:hAnsi="Cambria"/>
+          <w:sz w:val="24"/>
+          <w:szCs w:val="24"/>
+          <w:lang w:val="en-US"/>
+        </w:rPr>
+        <w:t xml:space="preserve"> </w:t>
+      </w:r>
+      <w:proofErr w:type="spellStart"/>
+      <w:r>
+        <w:rPr>
+          <w:rFonts w:ascii="Cambria" w:hAnsi="Cambria"/>
+          <w:sz w:val="24"/>
+          <w:szCs w:val="24"/>
+          <w:lang w:val="en-US"/>
+        </w:rPr>
+        <w:t>mengetahui</w:t>
+      </w:r>
+      <w:proofErr w:type="spellEnd"/>
+      <w:r>
+        <w:rPr>
+          <w:rFonts w:ascii="Cambria" w:hAnsi="Cambria"/>
+          <w:sz w:val="24"/>
+          <w:szCs w:val="24"/>
+          <w:lang w:val="en-US"/>
+        </w:rPr>
+        <w:t xml:space="preserve"> </w:t>
+      </w:r>
+      <w:proofErr w:type="spellStart"/>
+      <w:r>
+        <w:rPr>
+          <w:rFonts w:ascii="Cambria" w:hAnsi="Cambria"/>
+          <w:sz w:val="24"/>
+          <w:szCs w:val="24"/>
+          <w:lang w:val="en-US"/>
+        </w:rPr>
+        <w:t>aplikasi</w:t>
+      </w:r>
+      <w:proofErr w:type="spellEnd"/>
+      <w:r>
+        <w:rPr>
+          <w:rFonts w:ascii="Cambria" w:hAnsi="Cambria"/>
+          <w:sz w:val="24"/>
+          <w:szCs w:val="24"/>
+          <w:lang w:val="en-US"/>
+        </w:rPr>
+        <w:t xml:space="preserve"> </w:t>
+      </w:r>
+      <w:proofErr w:type="spellStart"/>
+      <w:r>
+        <w:rPr>
+          <w:rFonts w:ascii="Cambria" w:hAnsi="Cambria"/>
+          <w:sz w:val="24"/>
+          <w:szCs w:val="24"/>
+          <w:lang w:val="en-US"/>
+        </w:rPr>
+        <w:t>mereka</w:t>
+      </w:r>
+      <w:proofErr w:type="spellEnd"/>
+      <w:r>
+        <w:rPr>
+          <w:rFonts w:ascii="Cambria" w:hAnsi="Cambria"/>
+          <w:sz w:val="24"/>
+          <w:szCs w:val="24"/>
+          <w:lang w:val="en-US"/>
+        </w:rPr>
+        <w:t xml:space="preserve"> </w:t>
+      </w:r>
+      <w:proofErr w:type="spellStart"/>
+      <w:r>
+        <w:rPr>
+          <w:rFonts w:ascii="Cambria" w:hAnsi="Cambria"/>
+          <w:sz w:val="24"/>
+          <w:szCs w:val="24"/>
+          <w:lang w:val="en-US"/>
+        </w:rPr>
+        <w:t>termasuk</w:t>
+      </w:r>
+      <w:proofErr w:type="spellEnd"/>
+      <w:r>
+        <w:rPr>
+          <w:rFonts w:ascii="Cambria" w:hAnsi="Cambria"/>
+          <w:sz w:val="24"/>
+          <w:szCs w:val="24"/>
+          <w:lang w:val="en-US"/>
+        </w:rPr>
+        <w:t xml:space="preserve"> </w:t>
+      </w:r>
+      <w:proofErr w:type="spellStart"/>
+      <w:r>
+        <w:rPr>
+          <w:rFonts w:ascii="Cambria" w:hAnsi="Cambria"/>
+          <w:sz w:val="24"/>
+          <w:szCs w:val="24"/>
+          <w:lang w:val="en-US"/>
+        </w:rPr>
+        <w:t>kedalam</w:t>
+      </w:r>
+      <w:proofErr w:type="spellEnd"/>
+      <w:r>
+        <w:rPr>
+          <w:rFonts w:ascii="Cambria" w:hAnsi="Cambria"/>
+          <w:sz w:val="24"/>
+          <w:szCs w:val="24"/>
+          <w:lang w:val="en-US"/>
+        </w:rPr>
+        <w:t xml:space="preserve"> </w:t>
+      </w:r>
+      <w:proofErr w:type="spellStart"/>
+      <w:r>
+        <w:rPr>
+          <w:rFonts w:ascii="Cambria" w:hAnsi="Cambria"/>
+          <w:sz w:val="24"/>
+          <w:szCs w:val="24"/>
+          <w:lang w:val="en-US"/>
+        </w:rPr>
+        <w:t>aplikasi</w:t>
+      </w:r>
+      <w:proofErr w:type="spellEnd"/>
+      <w:r>
+        <w:rPr>
+          <w:rFonts w:ascii="Cambria" w:hAnsi="Cambria"/>
+          <w:sz w:val="24"/>
+          <w:szCs w:val="24"/>
+          <w:lang w:val="en-US"/>
+        </w:rPr>
+        <w:t xml:space="preserve"> </w:t>
+      </w:r>
+      <w:proofErr w:type="spellStart"/>
+      <w:r>
+        <w:rPr>
+          <w:rFonts w:ascii="Cambria" w:hAnsi="Cambria"/>
+          <w:sz w:val="24"/>
+          <w:szCs w:val="24"/>
+          <w:lang w:val="en-US"/>
+        </w:rPr>
+        <w:t>pupuler</w:t>
+      </w:r>
+      <w:proofErr w:type="spellEnd"/>
+      <w:r>
+        <w:rPr>
+          <w:rFonts w:ascii="Cambria" w:hAnsi="Cambria"/>
+          <w:sz w:val="24"/>
+          <w:szCs w:val="24"/>
+          <w:lang w:val="en-US"/>
+        </w:rPr>
+        <w:t xml:space="preserve"> </w:t>
+      </w:r>
+      <w:proofErr w:type="spellStart"/>
+      <w:r>
+        <w:rPr>
+          <w:rFonts w:ascii="Cambria" w:hAnsi="Cambria"/>
+          <w:sz w:val="24"/>
+          <w:szCs w:val="24"/>
+          <w:lang w:val="en-US"/>
+        </w:rPr>
+        <w:t>atau</w:t>
+      </w:r>
+      <w:proofErr w:type="spellEnd"/>
+      <w:r>
+        <w:rPr>
+          <w:rFonts w:ascii="Cambria" w:hAnsi="Cambria"/>
+          <w:sz w:val="24"/>
+          <w:szCs w:val="24"/>
+          <w:lang w:val="en-US"/>
+        </w:rPr>
+        <w:t xml:space="preserve"> </w:t>
+      </w:r>
+      <w:proofErr w:type="spellStart"/>
+      <w:r>
+        <w:rPr>
+          <w:rFonts w:ascii="Cambria" w:hAnsi="Cambria"/>
+          <w:sz w:val="24"/>
+          <w:szCs w:val="24"/>
+          <w:lang w:val="en-US"/>
+        </w:rPr>
+        <w:t>tidak</w:t>
+      </w:r>
+      <w:proofErr w:type="spellEnd"/>
+      <w:r>
+        <w:rPr>
+          <w:rFonts w:ascii="Cambria" w:hAnsi="Cambria"/>
+          <w:sz w:val="24"/>
+          <w:szCs w:val="24"/>
+          <w:lang w:val="en-US"/>
+        </w:rPr>
+        <w:t>.</w:t>
+      </w:r>
+    </w:p>
+    <w:p>
+      <w:pPr>
+        <w:pStyle w:val="ListParagraph"/>
+        <w:numPr>
+          <w:ilvl w:val="0"/>
+          <w:numId w:val="1"/>
+        </w:numPr>
+        <w:jc w:val="both"/>
+        <w:rPr>
+          <w:rFonts w:ascii="Cambria" w:hAnsi="Cambria"/>
+          <w:i/>
+          <w:sz w:val="24"/>
+          <w:szCs w:val="24"/>
+        </w:rPr>
+      </w:pPr>
+      <w:r>
+        <w:rPr>
+          <w:rFonts w:ascii="Cambria" w:hAnsi="Cambria"/>
+          <w:i/>
+          <w:sz w:val="24"/>
+          <w:szCs w:val="24"/>
+          <w:lang w:val="en-US"/>
+        </w:rPr>
+        <w:t>Related Work (Literature Review)</w:t>
+      </w:r>
+    </w:p>
+    <w:p>
+      <w:pPr>
+        <w:pStyle w:val="ListParagraph"/>
+        <w:numPr>
+          <w:ilvl w:val="0"/>
+          <w:numId w:val="1"/>
+        </w:numPr>
+        <w:jc w:val="both"/>
+        <w:rPr>
+          <w:rFonts w:ascii="Cambria" w:hAnsi="Cambria"/>
+          <w:i/>
+          <w:sz w:val="24"/>
+          <w:szCs w:val="24"/>
+        </w:rPr>
+      </w:pPr>
+      <w:r>
+        <w:rPr>
+          <w:rFonts w:ascii="Cambria" w:hAnsi="Cambria"/>
+          <w:i/>
+          <w:sz w:val="24"/>
+          <w:szCs w:val="24"/>
+          <w:lang w:val="en-US"/>
+        </w:rPr>
+        <w:t>Proposed Method</w:t>
+      </w:r>
+    </w:p>
+    <w:p>
+      <w:pPr>
+        <w:pStyle w:val="ListParagraph"/>
+        <w:numPr>
+          <w:ilvl w:val="0"/>
+          <w:numId w:val="1"/>
+        </w:numPr>
+        <w:jc w:val="both"/>
+        <w:rPr>
+          <w:rFonts w:ascii="Cambria" w:hAnsi="Cambria"/>
+          <w:sz w:val="24"/>
+          <w:szCs w:val="24"/>
+        </w:rPr>
+      </w:pPr>
+      <w:r>
+        <w:rPr>
+          <w:rFonts w:ascii="Cambria" w:hAnsi="Cambria"/>
+          <w:sz w:val="24"/>
+          <w:szCs w:val="24"/>
+        </w:rPr>
         <w:t>Dataset</w:t>
       </w:r>
     </w:p>
@@ -715,7 +3682,17 @@
           <w:sz w:val="24"/>
           <w:szCs w:val="24"/>
         </w:rPr>
-        <w:t xml:space="preserve">“Installs”, banyaknya unduhan/install dari suatu Aplikasi, </w:t>
+        <w:t>“Installs”, banyak</w:t>
+      </w:r>
+      <w:bookmarkStart w:id="0" w:name="_GoBack"/>
+      <w:bookmarkEnd w:id="0"/>
+      <w:r>
+        <w:rPr>
+          <w:rFonts w:ascii="Cambria" w:hAnsi="Cambria"/>
+          <w:sz w:val="24"/>
+          <w:szCs w:val="24"/>
+        </w:rPr>
+        <w:t xml:space="preserve">nya unduhan/install dari suatu Aplikasi, </w:t>
       </w:r>
     </w:p>
     <w:p>
@@ -838,6 +3815,7 @@
           <w:sz w:val="24"/>
           <w:szCs w:val="24"/>
         </w:rPr>
+        <w:lastRenderedPageBreak/>
         <w:t>“Last Updated”, menampilkan terakhir kali aplikasi di perbaharui,</w:t>
       </w:r>
     </w:p>
@@ -958,7 +3936,7 @@
           <w:noProof/>
           <w:sz w:val="24"/>
           <w:szCs w:val="24"/>
-          <w:lang w:eastAsia="id-ID"/>
+          <w:lang w:val="en-US"/>
         </w:rPr>
         <w:drawing>
           <wp:inline distT="0" distB="0" distL="0" distR="0" wp14:anchorId="0E699F26" wp14:editId="050B1D0C">
@@ -1187,7 +4165,7 @@
           <w:noProof/>
           <w:sz w:val="24"/>
           <w:szCs w:val="24"/>
-          <w:lang w:eastAsia="id-ID"/>
+          <w:lang w:val="en-US"/>
         </w:rPr>
         <mc:AlternateContent>
           <mc:Choice Requires="wpg">
@@ -1463,7 +4441,7 @@
           <mc:Fallback>
             <w:pict>
               <v:group w14:anchorId="56971DE7" id="Group 7" o:spid="_x0000_s1026" style="position:absolute;left:0;text-align:left;margin-left:0;margin-top:9pt;width:390pt;height:30.75pt;z-index:251659264;mso-position-horizontal:center;mso-position-horizontal-relative:margin;mso-width-relative:margin" coordsize="49529,3905" o:gfxdata="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">
-                <v:roundrect id="Rounded Rectangle 2" o:spid="_x0000_s1027" style="position:absolute;width:16192;height:3714;visibility:visible;mso-wrap-style:square;v-text-anchor:middle" arcsize="10923f" o:gfxdata="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" fillcolor="white [3201]" strokecolor="black [3200]" strokeweight="1pt">
+                <v:roundrect id="Rounded Rectangle 2" o:spid="_x0000_s1027" style="position:absolute;width:16192;height:3714;visibility:visible;mso-wrap-style:square;v-text-anchor:middle" arcsize="10923f" o:gfxdata="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" fillcolor="white [3201]" strokecolor="black [3200]" strokeweight="1pt">
                   <v:stroke joinstyle="miter"/>
                   <v:textbox>
                     <w:txbxContent>
@@ -1492,10 +4470,10 @@
                   <v:path arrowok="t" fillok="f" o:connecttype="none"/>
                   <o:lock v:ext="edit" shapetype="t"/>
                 </v:shapetype>
-                <v:shape id="Straight Arrow Connector 3" o:spid="_x0000_s1028" type="#_x0000_t32" style="position:absolute;left:16287;top:1905;width:4191;height:0;visibility:visible;mso-wrap-style:square" o:connectortype="straight" o:gfxdata="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" strokecolor="black [3200]" strokeweight=".5pt">
+                <v:shape id="Straight Arrow Connector 3" o:spid="_x0000_s1028" type="#_x0000_t32" style="position:absolute;left:16287;top:1905;width:4191;height:0;visibility:visible;mso-wrap-style:square" o:connectortype="straight" o:gfxdata="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" strokecolor="black [3200]" strokeweight=".5pt">
                   <v:stroke endarrow="block" joinstyle="miter"/>
                 </v:shape>
-                <v:roundrect id="Rounded Rectangle 4" o:spid="_x0000_s1029" style="position:absolute;left:20478;width:16193;height:3714;visibility:visible;mso-wrap-style:square;v-text-anchor:middle" arcsize="10923f" o:gfxdata="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" fillcolor="white [3201]" strokecolor="black [3200]" strokeweight="1pt">
+                <v:roundrect id="Rounded Rectangle 4" o:spid="_x0000_s1029" style="position:absolute;left:20478;width:16193;height:3714;visibility:visible;mso-wrap-style:square;v-text-anchor:middle" arcsize="10923f" o:gfxdata="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" fillcolor="white [3201]" strokecolor="black [3200]" strokeweight="1pt">
                   <v:stroke joinstyle="miter"/>
                   <v:textbox>
                     <w:txbxContent>
@@ -1527,7 +4505,7 @@
                     </w:txbxContent>
                   </v:textbox>
                 </v:roundrect>
-                <v:roundrect id="Rounded Rectangle 5" o:spid="_x0000_s1030" style="position:absolute;left:40862;top:190;width:8667;height:3715;visibility:visible;mso-wrap-style:square;v-text-anchor:middle" arcsize="10923f" o:gfxdata="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" fillcolor="white [3201]" strokecolor="black [3200]" strokeweight="1pt">
+                <v:roundrect id="Rounded Rectangle 5" o:spid="_x0000_s1030" style="position:absolute;left:40862;top:190;width:8667;height:3715;visibility:visible;mso-wrap-style:square;v-text-anchor:middle" arcsize="10923f" o:gfxdata="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" fillcolor="white [3201]" strokecolor="black [3200]" strokeweight="1pt">
                   <v:stroke joinstyle="miter"/>
                   <v:textbox>
                     <w:txbxContent>
@@ -1552,7 +4530,7 @@
                     </w:txbxContent>
                   </v:textbox>
                 </v:roundrect>
-                <v:shape id="Straight Arrow Connector 6" o:spid="_x0000_s1031" type="#_x0000_t32" style="position:absolute;left:36671;top:1905;width:4191;height:0;visibility:visible;mso-wrap-style:square" o:connectortype="straight" o:gfxdata="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" strokecolor="black [3200]" strokeweight=".5pt">
+                <v:shape id="Straight Arrow Connector 6" o:spid="_x0000_s1031" type="#_x0000_t32" style="position:absolute;left:36671;top:1905;width:4191;height:0;visibility:visible;mso-wrap-style:square" o:connectortype="straight" o:gfxdata="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" strokecolor="black [3200]" strokeweight=".5pt">
                   <v:stroke endarrow="block" joinstyle="miter"/>
                 </v:shape>
                 <w10:wrap anchorx="margin"/>
@@ -1564,7 +4542,7 @@
       <w:r>
         <w:rPr>
           <w:noProof/>
-          <w:lang w:eastAsia="id-ID"/>
+          <w:lang w:val="en-US"/>
         </w:rPr>
         <mc:AlternateContent>
           <mc:Choice Requires="wps">
@@ -1916,7 +4894,6 @@
           <w:sz w:val="24"/>
           <w:szCs w:val="24"/>
         </w:rPr>
-        <w:lastRenderedPageBreak/>
         <w:t>Data “Size”, bertipe objek</w:t>
       </w:r>
       <w:r>
@@ -2139,7 +5116,25 @@
           <w:sz w:val="24"/>
           <w:szCs w:val="24"/>
         </w:rPr>
-        <w:t xml:space="preserve">Karena kami akan mengkategorikan Apps berdasarkan Popularitas yang berdasarkan jumlah Installs. Maka dibuat feature baru dengan label “Popularity” dimana jika installs &lt; 50 </w:t>
+        <w:lastRenderedPageBreak/>
+        <w:t xml:space="preserve">Karena kami akan mengkategorikan Apps berdasarkan Popularitas yang berdasarkan jumlah Installs. Maka dibuat </w:t>
+      </w:r>
+      <w:r>
+        <w:rPr>
+          <w:rFonts w:ascii="Cambria" w:hAnsi="Cambria"/>
+          <w:i/>
+          <w:sz w:val="24"/>
+          <w:szCs w:val="24"/>
+        </w:rPr>
+        <w:t>feature</w:t>
+      </w:r>
+      <w:r>
+        <w:rPr>
+          <w:rFonts w:ascii="Cambria" w:hAnsi="Cambria"/>
+          <w:sz w:val="24"/>
+          <w:szCs w:val="24"/>
+        </w:rPr>
+        <w:t xml:space="preserve"> baru dengan label “Popularity” dimana jika installs &lt; 50 </w:t>
       </w:r>
       <w:r>
         <w:rPr>
@@ -2701,15 +5696,7 @@
           <w:sz w:val="24"/>
           <w:szCs w:val="24"/>
         </w:rPr>
-        <w:t>Pada data “Size” di</w:t>
-      </w:r>
-      <w:r>
-        <w:rPr>
-          <w:rFonts w:ascii="Cambria" w:hAnsi="Cambria"/>
-          <w:sz w:val="24"/>
-          <w:szCs w:val="24"/>
-        </w:rPr>
-        <w:t xml:space="preserve">ganti dengan </w:t>
+        <w:t xml:space="preserve">Pada data “Size” diganti dengan </w:t>
       </w:r>
       <w:r>
         <w:rPr>
@@ -2774,15 +5761,7 @@
           <w:sz w:val="24"/>
           <w:szCs w:val="24"/>
         </w:rPr>
-        <w:t xml:space="preserve">. </w:t>
-      </w:r>
-      <w:r>
-        <w:rPr>
-          <w:rFonts w:ascii="Cambria" w:hAnsi="Cambria"/>
-          <w:sz w:val="24"/>
-          <w:szCs w:val="24"/>
-        </w:rPr>
-        <w:t>Pada tahap ini, akan dibandingkan hasil kinerja dengan data sebelum di-</w:t>
+        <w:t>. Pada tahap ini, akan dibandingkan hasil kinerja dengan data sebelum di-</w:t>
       </w:r>
       <w:r>
         <w:rPr>
@@ -3014,7 +5993,6 @@
           <w:color w:val="auto"/>
           <w:sz w:val="24"/>
         </w:rPr>
-        <w:lastRenderedPageBreak/>
         <w:t xml:space="preserve">Tabel </w:t>
       </w:r>
       <w:r>
@@ -4138,6 +7116,7 @@
                 <w:sz w:val="24"/>
                 <w:szCs w:val="24"/>
               </w:rPr>
+              <w:lastRenderedPageBreak/>
               <w:t>Random Forest</w:t>
             </w:r>
           </w:p>
@@ -5741,7 +8720,6 @@
           <w:sz w:val="24"/>
           <w:szCs w:val="24"/>
         </w:rPr>
-        <w:lastRenderedPageBreak/>
         <w:t xml:space="preserve">Untuk data preprocessing, perlakuan terhadap data NaN pada data “Size” menggantinya dengan data </w:t>
       </w:r>
       <w:r>
@@ -5885,12 +8863,12 @@
 </file>
 
 <file path=word/numbering.xml><?xml version="1.0" encoding="utf-8"?>
-<w:numbering xmlns:wpc="http://schemas.microsoft.com/office/word/2010/wordprocessingCanvas" xmlns:cx="http://schemas.microsoft.com/office/drawing/2014/chartex" xmlns:mc="http://schemas.openxmlformats.org/markup-compatibility/2006" xmlns:o="urn:schemas-microsoft-com:office:office" xmlns:r="http://schemas.openxmlformats.org/officeDocument/2006/relationships" xmlns:m="http://schemas.openxmlformats.org/officeDocument/2006/math" xmlns:v="urn:schemas-microsoft-com:vml" xmlns:wp14="http://schemas.microsoft.com/office/word/2010/wordprocessingDrawing" xmlns:wp="http://schemas.openxmlformats.org/drawingml/2006/wordprocessingDrawing" xmlns:w10="urn:schemas-microsoft-com:office:word" xmlns:w="http://schemas.openxmlformats.org/wordprocessingml/2006/main" xmlns:w14="http://schemas.microsoft.com/office/word/2010/wordml" xmlns:w15="http://schemas.microsoft.com/office/word/2012/wordml" xmlns:w16se="http://schemas.microsoft.com/office/word/2015/wordml/symex" xmlns:wpg="http://schemas.microsoft.com/office/word/2010/wordprocessingGroup" xmlns:wpi="http://schemas.microsoft.com/office/word/2010/wordprocessingInk" xmlns:wne="http://schemas.microsoft.com/office/word/2006/wordml" xmlns:wps="http://schemas.microsoft.com/office/word/2010/wordprocessingShape" mc:Ignorable="w14 w15 w16se wp14">
+<w:numbering xmlns:wpc="http://schemas.microsoft.com/office/word/2010/wordprocessingCanvas" xmlns:mc="http://schemas.openxmlformats.org/markup-compatibility/2006" xmlns:o="urn:schemas-microsoft-com:office:office" xmlns:r="http://schemas.openxmlformats.org/officeDocument/2006/relationships" xmlns:m="http://schemas.openxmlformats.org/officeDocument/2006/math" xmlns:v="urn:schemas-microsoft-com:vml" xmlns:wp14="http://schemas.microsoft.com/office/word/2010/wordprocessingDrawing" xmlns:wp="http://schemas.openxmlformats.org/drawingml/2006/wordprocessingDrawing" xmlns:w10="urn:schemas-microsoft-com:office:word" xmlns:w="http://schemas.openxmlformats.org/wordprocessingml/2006/main" xmlns:w14="http://schemas.microsoft.com/office/word/2010/wordml" xmlns:w15="http://schemas.microsoft.com/office/word/2012/wordml" xmlns:wpg="http://schemas.microsoft.com/office/word/2010/wordprocessingGroup" xmlns:wpi="http://schemas.microsoft.com/office/word/2010/wordprocessingInk" xmlns:wne="http://schemas.microsoft.com/office/word/2006/wordml" xmlns:wps="http://schemas.microsoft.com/office/word/2010/wordprocessingShape" mc:Ignorable="w14 w15 wp14">
   <w:abstractNum w:abstractNumId="0" w15:restartNumberingAfterBreak="0">
     <w:nsid w:val="087A6F0E"/>
     <w:multiLevelType w:val="hybridMultilevel"/>
-    <w:tmpl w:val="28245368"/>
-    <w:lvl w:ilvl="0" w:tplc="04210015">
+    <w:tmpl w:val="0FD83F00"/>
+    <w:lvl w:ilvl="0" w:tplc="580C34C4">
       <w:start w:val="1"/>
       <w:numFmt w:val="upperLetter"/>
       <w:lvlText w:val="%1."/>
@@ -5900,6 +8878,7 @@
       </w:pPr>
       <w:rPr>
         <w:rFonts w:hint="default"/>
+        <w:i w:val="0"/>
       </w:rPr>
     </w:lvl>
     <w:lvl w:ilvl="1" w:tplc="04210019" w:tentative="1">
@@ -7020,7 +9999,7 @@
 </file>
 
 <file path=word/styles.xml><?xml version="1.0" encoding="utf-8"?>
-<w:styles xmlns:mc="http://schemas.openxmlformats.org/markup-compatibility/2006" xmlns:r="http://schemas.openxmlformats.org/officeDocument/2006/relationships" xmlns:w="http://schemas.openxmlformats.org/wordprocessingml/2006/main" xmlns:w14="http://schemas.microsoft.com/office/word/2010/wordml" xmlns:w15="http://schemas.microsoft.com/office/word/2012/wordml" xmlns:w16se="http://schemas.microsoft.com/office/word/2015/wordml/symex" mc:Ignorable="w14 w15 w16se">
+<w:styles xmlns:mc="http://schemas.openxmlformats.org/markup-compatibility/2006" xmlns:r="http://schemas.openxmlformats.org/officeDocument/2006/relationships" xmlns:w="http://schemas.openxmlformats.org/wordprocessingml/2006/main" xmlns:w14="http://schemas.microsoft.com/office/word/2010/wordml" xmlns:w15="http://schemas.microsoft.com/office/word/2012/wordml" mc:Ignorable="w14 w15">
   <w:docDefaults>
     <w:rPrDefault>
       <w:rPr>

</xml_diff>